<commit_message>
Mostly working accelerated GUI.
</commit_message>
<xml_diff>
--- a/Notes/GuiManager/Loader.docx
+++ b/Notes/GuiManager/Loader.docx
@@ -106,7 +106,23 @@
         </w:numPr>
       </w:pPr>
       <w:r>
-        <w:t>Note that a class with sub Gui Objects will not have them directly accessible through xml (meaning textbox can (but does not have to) allow all customization options for textblocks)</w:t>
+        <w:t xml:space="preserve">Note that a class with sub </w:t>
+      </w:r>
+      <w:proofErr w:type="spellStart"/>
+      <w:r>
+        <w:t>Gui</w:t>
+      </w:r>
+      <w:proofErr w:type="spellEnd"/>
+      <w:r>
+        <w:t xml:space="preserve"> Objects will not have them directly accessible through xml (meaning textbox can (but does not have to) allow all customization options for </w:t>
+      </w:r>
+      <w:proofErr w:type="spellStart"/>
+      <w:r>
+        <w:t>textblocks</w:t>
+      </w:r>
+      <w:proofErr w:type="spellEnd"/>
+      <w:r>
+        <w:t>)</w:t>
       </w:r>
     </w:p>
     <w:p>
@@ -184,7 +200,15 @@
         </w:numPr>
       </w:pPr>
       <w:r>
-        <w:t>Note that not all gui elements will be available.</w:t>
+        <w:t xml:space="preserve">Note that not all </w:t>
+      </w:r>
+      <w:proofErr w:type="spellStart"/>
+      <w:r>
+        <w:t>gui</w:t>
+      </w:r>
+      <w:proofErr w:type="spellEnd"/>
+      <w:r>
+        <w:t xml:space="preserve"> elements will be available.</w:t>
       </w:r>
     </w:p>
     <w:p>
@@ -195,8 +219,13 @@
           <w:numId w:val="1"/>
         </w:numPr>
       </w:pPr>
-      <w:r>
-        <w:t>GuiImage will not be</w:t>
+      <w:proofErr w:type="spellStart"/>
+      <w:r>
+        <w:t>GuiImage</w:t>
+      </w:r>
+      <w:proofErr w:type="spellEnd"/>
+      <w:r>
+        <w:t xml:space="preserve"> will not be</w:t>
       </w:r>
     </w:p>
     <w:p>
@@ -208,7 +237,15 @@
         </w:numPr>
       </w:pPr>
       <w:r>
-        <w:t>Use GuiSprite instead as it can load data and clear memory.</w:t>
+        <w:t xml:space="preserve">Use </w:t>
+      </w:r>
+      <w:proofErr w:type="spellStart"/>
+      <w:r>
+        <w:t>GuiSprite</w:t>
+      </w:r>
+      <w:proofErr w:type="spellEnd"/>
+      <w:r>
+        <w:t xml:space="preserve"> instead as it can load data and clear memory.</w:t>
       </w:r>
     </w:p>
     <w:p/>
@@ -220,8 +257,13 @@
     <w:p>
       <w:r>
         <w:tab/>
-        <w:t>&lt;GuiBox</w:t>
-      </w:r>
+        <w:t>&lt;</w:t>
+      </w:r>
+      <w:proofErr w:type="spellStart"/>
+      <w:r>
+        <w:t>GuiBox</w:t>
+      </w:r>
+      <w:proofErr w:type="spellEnd"/>
       <w:r>
         <w:t xml:space="preserve"> id=”b1” x=”0” y=”0” width=”320” height=”32” background-color=”blue”/&gt;</w:t>
       </w:r>
@@ -229,7 +271,15 @@
     <w:p>
       <w:r>
         <w:tab/>
-        <w:t>&lt;GuiBox id=”b2” x=”0” y=”48” width=”320” height=”32” background-color=”white”&gt;</w:t>
+        <w:t>&lt;</w:t>
+      </w:r>
+      <w:proofErr w:type="spellStart"/>
+      <w:r>
+        <w:t>GuiBox</w:t>
+      </w:r>
+      <w:proofErr w:type="spellEnd"/>
+      <w:r>
+        <w:t xml:space="preserve"> id=”b2” x=”0” y=”48” width=”320” height=”32” background-color=”white”&gt;</w:t>
       </w:r>
     </w:p>
     <w:p>
@@ -238,13 +288,29 @@
       </w:r>
       <w:r>
         <w:tab/>
-        <w:t>&lt;GuiText id=”text1” width=”320” height=”32” text-color=”black” text=”Good Text”/&gt;</w:t>
+        <w:t>&lt;</w:t>
+      </w:r>
+      <w:proofErr w:type="spellStart"/>
+      <w:r>
+        <w:t>GuiText</w:t>
+      </w:r>
+      <w:proofErr w:type="spellEnd"/>
+      <w:r>
+        <w:t xml:space="preserve"> id=”text1” width=”320” height=”32” text-color=”black” text=”Good Text”/&gt;</w:t>
       </w:r>
     </w:p>
     <w:p>
       <w:r>
         <w:tab/>
-        <w:t>&lt;/GuiBox&gt;</w:t>
+        <w:t>&lt;/</w:t>
+      </w:r>
+      <w:proofErr w:type="spellStart"/>
+      <w:r>
+        <w:t>GuiBox</w:t>
+      </w:r>
+      <w:proofErr w:type="spellEnd"/>
+      <w:r>
+        <w:t>&gt;</w:t>
       </w:r>
     </w:p>
     <w:p/>
@@ -258,8 +324,13 @@
         <w:lastRenderedPageBreak/>
         <w:t xml:space="preserve">Valid options for each </w:t>
       </w:r>
-      <w:r>
-        <w:t>Gui Object:</w:t>
+      <w:proofErr w:type="spellStart"/>
+      <w:r>
+        <w:t>Gui</w:t>
+      </w:r>
+      <w:proofErr w:type="spellEnd"/>
+      <w:r>
+        <w:t xml:space="preserve"> Object:</w:t>
       </w:r>
     </w:p>
     <w:p>
@@ -270,9 +341,11 @@
           <w:numId w:val="2"/>
         </w:numPr>
       </w:pPr>
+      <w:proofErr w:type="spellStart"/>
       <w:r>
         <w:t>GuiInstance</w:t>
       </w:r>
+      <w:proofErr w:type="spellEnd"/>
     </w:p>
     <w:p>
       <w:pPr>
@@ -357,9 +430,11 @@
           <w:numId w:val="2"/>
         </w:numPr>
       </w:pPr>
+      <w:proofErr w:type="spellStart"/>
       <w:r>
         <w:t>AlwaysFocus</w:t>
       </w:r>
+      <w:proofErr w:type="spellEnd"/>
     </w:p>
     <w:p>
       <w:pPr>
@@ -384,9 +459,11 @@
           <w:numId w:val="2"/>
         </w:numPr>
       </w:pPr>
+      <w:proofErr w:type="spellStart"/>
       <w:r>
         <w:t>OnActive</w:t>
       </w:r>
+      <w:proofErr w:type="spellEnd"/>
     </w:p>
     <w:p>
       <w:pPr>
@@ -408,9 +485,11 @@
           <w:numId w:val="2"/>
         </w:numPr>
       </w:pPr>
+      <w:proofErr w:type="spellStart"/>
       <w:r>
         <w:t>OnFocus</w:t>
       </w:r>
+      <w:proofErr w:type="spellEnd"/>
     </w:p>
     <w:p>
       <w:pPr>
@@ -432,9 +511,11 @@
           <w:numId w:val="2"/>
         </w:numPr>
       </w:pPr>
+      <w:proofErr w:type="spellStart"/>
       <w:r>
         <w:t>OnVisible</w:t>
       </w:r>
+      <w:proofErr w:type="spellEnd"/>
     </w:p>
     <w:p>
       <w:pPr>
@@ -456,9 +537,11 @@
           <w:numId w:val="2"/>
         </w:numPr>
       </w:pPr>
+      <w:proofErr w:type="spellStart"/>
       <w:r>
         <w:t>OnDeactivate</w:t>
       </w:r>
+      <w:proofErr w:type="spellEnd"/>
     </w:p>
     <w:p>
       <w:pPr>
@@ -480,9 +563,11 @@
           <w:numId w:val="2"/>
         </w:numPr>
       </w:pPr>
+      <w:proofErr w:type="spellStart"/>
       <w:r>
         <w:t>OnInvisible</w:t>
       </w:r>
+      <w:proofErr w:type="spellEnd"/>
     </w:p>
     <w:p>
       <w:pPr>
@@ -504,9 +589,11 @@
           <w:numId w:val="2"/>
         </w:numPr>
       </w:pPr>
+      <w:proofErr w:type="spellStart"/>
       <w:r>
         <w:t>OnChanged</w:t>
       </w:r>
+      <w:proofErr w:type="spellEnd"/>
     </w:p>
     <w:p>
       <w:pPr>
@@ -577,8 +664,13 @@
         </w:numPr>
       </w:pPr>
       <w:r>
+        <w:t>*</w:t>
+      </w:r>
+      <w:proofErr w:type="spellStart"/>
+      <w:r>
         <w:t>GuiContainer</w:t>
       </w:r>
+      <w:proofErr w:type="spellEnd"/>
     </w:p>
     <w:p>
       <w:pPr>
@@ -600,21 +692,25 @@
           <w:numId w:val="2"/>
         </w:numPr>
       </w:pPr>
+      <w:proofErr w:type="spellStart"/>
       <w:r>
         <w:t>GuiCustomObject</w:t>
       </w:r>
-    </w:p>
-    <w:p>
-      <w:pPr>
-        <w:pStyle w:val="ListParagraph"/>
-        <w:numPr>
-          <w:ilvl w:val="1"/>
-          <w:numId w:val="2"/>
-        </w:numPr>
-      </w:pPr>
+      <w:proofErr w:type="spellEnd"/>
+    </w:p>
+    <w:p>
+      <w:pPr>
+        <w:pStyle w:val="ListParagraph"/>
+        <w:numPr>
+          <w:ilvl w:val="1"/>
+          <w:numId w:val="2"/>
+        </w:numPr>
+      </w:pPr>
+      <w:proofErr w:type="spellStart"/>
       <w:r>
         <w:t>UpdateFunction</w:t>
       </w:r>
+      <w:proofErr w:type="spellEnd"/>
     </w:p>
     <w:p>
       <w:pPr>
@@ -636,9 +732,11 @@
           <w:numId w:val="2"/>
         </w:numPr>
       </w:pPr>
+      <w:proofErr w:type="spellStart"/>
       <w:r>
         <w:t>RenderFunction</w:t>
       </w:r>
+      <w:proofErr w:type="spellEnd"/>
     </w:p>
     <w:p>
       <w:pPr>
@@ -660,9 +758,11 @@
           <w:numId w:val="2"/>
         </w:numPr>
       </w:pPr>
+      <w:proofErr w:type="spellStart"/>
       <w:r>
         <w:t>GuiCanvas</w:t>
       </w:r>
+      <w:proofErr w:type="spellEnd"/>
       <w:r>
         <w:t xml:space="preserve"> (Should be changed to draw the children)</w:t>
       </w:r>
@@ -735,9 +835,11 @@
           <w:numId w:val="2"/>
         </w:numPr>
       </w:pPr>
+      <w:proofErr w:type="spellStart"/>
       <w:r>
         <w:t>ClearColor</w:t>
       </w:r>
+      <w:proofErr w:type="spellEnd"/>
     </w:p>
     <w:p>
       <w:pPr>
@@ -760,20 +862,27 @@
         </w:numPr>
       </w:pPr>
       <w:r>
+        <w:t>*</w:t>
+      </w:r>
+      <w:proofErr w:type="spellStart"/>
+      <w:r>
         <w:t>GuiSprite</w:t>
       </w:r>
-    </w:p>
-    <w:p>
-      <w:pPr>
-        <w:pStyle w:val="ListParagraph"/>
-        <w:numPr>
-          <w:ilvl w:val="1"/>
-          <w:numId w:val="2"/>
-        </w:numPr>
-      </w:pPr>
+      <w:proofErr w:type="spellEnd"/>
+    </w:p>
+    <w:p>
+      <w:pPr>
+        <w:pStyle w:val="ListParagraph"/>
+        <w:numPr>
+          <w:ilvl w:val="1"/>
+          <w:numId w:val="2"/>
+        </w:numPr>
+      </w:pPr>
+      <w:proofErr w:type="spellStart"/>
       <w:r>
         <w:t>Src</w:t>
       </w:r>
+      <w:proofErr w:type="spellEnd"/>
     </w:p>
     <w:p>
       <w:pPr>
@@ -795,9 +904,11 @@
           <w:numId w:val="2"/>
         </w:numPr>
       </w:pPr>
+      <w:proofErr w:type="spellStart"/>
       <w:r>
         <w:t>XScale</w:t>
       </w:r>
+      <w:proofErr w:type="spellEnd"/>
     </w:p>
     <w:p>
       <w:pPr>
@@ -820,9 +931,11 @@
           <w:numId w:val="2"/>
         </w:numPr>
       </w:pPr>
+      <w:proofErr w:type="spellStart"/>
       <w:r>
         <w:t>YScale</w:t>
       </w:r>
+      <w:proofErr w:type="spellEnd"/>
     </w:p>
     <w:p>
       <w:pPr>
@@ -929,23 +1042,30 @@
         </w:numPr>
       </w:pPr>
       <w:r>
+        <w:t>*</w:t>
+      </w:r>
+      <w:proofErr w:type="spellStart"/>
+      <w:r>
         <w:t>GuiTextBlock</w:t>
       </w:r>
-    </w:p>
-    <w:p>
-      <w:pPr>
-        <w:pStyle w:val="ListParagraph"/>
-        <w:numPr>
-          <w:ilvl w:val="1"/>
-          <w:numId w:val="2"/>
-        </w:numPr>
-      </w:pPr>
+      <w:proofErr w:type="spellEnd"/>
+    </w:p>
+    <w:p>
+      <w:pPr>
+        <w:pStyle w:val="ListParagraph"/>
+        <w:numPr>
+          <w:ilvl w:val="1"/>
+          <w:numId w:val="2"/>
+        </w:numPr>
+      </w:pPr>
+      <w:proofErr w:type="spellStart"/>
       <w:r>
         <w:t>Max</w:t>
       </w:r>
       <w:r>
         <w:t>Width</w:t>
       </w:r>
+      <w:proofErr w:type="spellEnd"/>
     </w:p>
     <w:p>
       <w:pPr>
@@ -967,12 +1087,14 @@
           <w:numId w:val="2"/>
         </w:numPr>
       </w:pPr>
+      <w:proofErr w:type="spellStart"/>
       <w:r>
         <w:t>Max</w:t>
       </w:r>
       <w:r>
         <w:t>Height</w:t>
       </w:r>
+      <w:proofErr w:type="spellEnd"/>
     </w:p>
     <w:p>
       <w:pPr>
@@ -1018,9 +1140,11 @@
           <w:numId w:val="2"/>
         </w:numPr>
       </w:pPr>
+      <w:proofErr w:type="spellStart"/>
       <w:r>
         <w:t>TextColor</w:t>
       </w:r>
+      <w:proofErr w:type="spellEnd"/>
     </w:p>
     <w:p>
       <w:pPr>
@@ -1042,9 +1166,11 @@
           <w:numId w:val="2"/>
         </w:numPr>
       </w:pPr>
+      <w:proofErr w:type="spellStart"/>
       <w:r>
         <w:t>HighlightColor</w:t>
       </w:r>
+      <w:proofErr w:type="spellEnd"/>
     </w:p>
     <w:p>
       <w:pPr>
@@ -1066,9 +1192,11 @@
           <w:numId w:val="2"/>
         </w:numPr>
       </w:pPr>
+      <w:proofErr w:type="spellStart"/>
       <w:r>
         <w:t>AllowHighlight</w:t>
       </w:r>
+      <w:proofErr w:type="spellEnd"/>
     </w:p>
     <w:p>
       <w:pPr>
@@ -1090,9 +1218,11 @@
           <w:numId w:val="2"/>
         </w:numPr>
       </w:pPr>
+      <w:proofErr w:type="spellStart"/>
       <w:r>
         <w:t>HighlightStartPos</w:t>
       </w:r>
+      <w:proofErr w:type="spellEnd"/>
     </w:p>
     <w:p>
       <w:pPr>
@@ -1114,9 +1244,11 @@
           <w:numId w:val="2"/>
         </w:numPr>
       </w:pPr>
+      <w:proofErr w:type="spellStart"/>
       <w:r>
         <w:t>HighlightEndPos</w:t>
       </w:r>
+      <w:proofErr w:type="spellEnd"/>
     </w:p>
     <w:p>
       <w:pPr>
@@ -1138,9 +1270,11 @@
           <w:numId w:val="2"/>
         </w:numPr>
       </w:pPr>
+      <w:proofErr w:type="spellStart"/>
       <w:r>
         <w:t>AllowLineBreaks</w:t>
       </w:r>
+      <w:proofErr w:type="spellEnd"/>
     </w:p>
     <w:p>
       <w:pPr>
@@ -1186,9 +1320,11 @@
           <w:numId w:val="2"/>
         </w:numPr>
       </w:pPr>
+      <w:proofErr w:type="spellStart"/>
       <w:r>
         <w:t>OffsetX</w:t>
       </w:r>
+      <w:proofErr w:type="spellEnd"/>
     </w:p>
     <w:p>
       <w:pPr>
@@ -1210,9 +1346,11 @@
           <w:numId w:val="2"/>
         </w:numPr>
       </w:pPr>
+      <w:proofErr w:type="spellStart"/>
       <w:r>
         <w:t>OffsetY</w:t>
       </w:r>
+      <w:proofErr w:type="spellEnd"/>
     </w:p>
     <w:p>
       <w:pPr>
@@ -1235,7 +1373,23 @@
         </w:numPr>
       </w:pPr>
       <w:r>
-        <w:t>GuiTextBox (All of the options from GuiTextBlock)</w:t>
+        <w:t>*</w:t>
+      </w:r>
+      <w:proofErr w:type="spellStart"/>
+      <w:r>
+        <w:t>GuiTextBox</w:t>
+      </w:r>
+      <w:proofErr w:type="spellEnd"/>
+      <w:r>
+        <w:t xml:space="preserve"> (All of the options from </w:t>
+      </w:r>
+      <w:proofErr w:type="spellStart"/>
+      <w:r>
+        <w:t>GuiTextBlock</w:t>
+      </w:r>
+      <w:proofErr w:type="spellEnd"/>
+      <w:r>
+        <w:t>)</w:t>
       </w:r>
     </w:p>
     <w:p>
@@ -1294,9 +1448,11 @@
           <w:numId w:val="2"/>
         </w:numPr>
       </w:pPr>
+      <w:proofErr w:type="spellStart"/>
       <w:r>
         <w:t>CursorBlinkTimer</w:t>
       </w:r>
+      <w:proofErr w:type="spellEnd"/>
     </w:p>
     <w:p>
       <w:pPr>
@@ -1318,9 +1474,11 @@
           <w:numId w:val="2"/>
         </w:numPr>
       </w:pPr>
+      <w:proofErr w:type="spellStart"/>
       <w:r>
         <w:t>CursorWidth</w:t>
       </w:r>
+      <w:proofErr w:type="spellEnd"/>
     </w:p>
     <w:p>
       <w:pPr>
@@ -1342,9 +1500,11 @@
           <w:numId w:val="2"/>
         </w:numPr>
       </w:pPr>
+      <w:proofErr w:type="spellStart"/>
       <w:r>
         <w:t>BackgroundColor</w:t>
       </w:r>
+      <w:proofErr w:type="spellEnd"/>
     </w:p>
     <w:p>
       <w:pPr>
@@ -1367,9 +1527,11 @@
           <w:numId w:val="2"/>
         </w:numPr>
       </w:pPr>
+      <w:proofErr w:type="spellStart"/>
       <w:r>
         <w:t>OutlineColor</w:t>
       </w:r>
+      <w:proofErr w:type="spellEnd"/>
     </w:p>
     <w:p>
       <w:pPr>
@@ -1391,9 +1553,11 @@
           <w:numId w:val="2"/>
         </w:numPr>
       </w:pPr>
+      <w:proofErr w:type="spellStart"/>
       <w:r>
         <w:t>FocusOutlineColor</w:t>
       </w:r>
+      <w:proofErr w:type="spellEnd"/>
     </w:p>
     <w:p>
       <w:pPr>
@@ -1415,9 +1579,11 @@
           <w:numId w:val="2"/>
         </w:numPr>
       </w:pPr>
+      <w:proofErr w:type="spellStart"/>
       <w:r>
         <w:t>CursorBlinkColor</w:t>
       </w:r>
+      <w:proofErr w:type="spellEnd"/>
     </w:p>
     <w:p>
       <w:pPr>
@@ -1439,9 +1605,11 @@
           <w:numId w:val="2"/>
         </w:numPr>
       </w:pPr>
+      <w:proofErr w:type="spellStart"/>
       <w:r>
         <w:t>OnEnterPressed</w:t>
       </w:r>
+      <w:proofErr w:type="spellEnd"/>
     </w:p>
     <w:p>
       <w:pPr>
@@ -1463,9 +1631,11 @@
           <w:numId w:val="2"/>
         </w:numPr>
       </w:pPr>
+      <w:proofErr w:type="spellStart"/>
       <w:r>
         <w:t>OnKeyPressed</w:t>
       </w:r>
+      <w:proofErr w:type="spellEnd"/>
     </w:p>
     <w:p>
       <w:pPr>
@@ -1488,8 +1658,13 @@
         </w:numPr>
       </w:pPr>
       <w:r>
+        <w:t>*</w:t>
+      </w:r>
+      <w:proofErr w:type="spellStart"/>
+      <w:r>
         <w:t>GuiRectangleButton</w:t>
       </w:r>
+      <w:proofErr w:type="spellEnd"/>
     </w:p>
     <w:p>
       <w:pPr>
@@ -1547,9 +1722,11 @@
           <w:numId w:val="2"/>
         </w:numPr>
       </w:pPr>
+      <w:proofErr w:type="spellStart"/>
       <w:r>
         <w:t>BackgroundColor</w:t>
       </w:r>
+      <w:proofErr w:type="spellEnd"/>
     </w:p>
     <w:p>
       <w:pPr>
@@ -1571,9 +1748,11 @@
           <w:numId w:val="2"/>
         </w:numPr>
       </w:pPr>
+      <w:proofErr w:type="spellStart"/>
       <w:r>
         <w:t>HoverColor</w:t>
       </w:r>
+      <w:proofErr w:type="spellEnd"/>
     </w:p>
     <w:p>
       <w:pPr>
@@ -1595,9 +1774,11 @@
           <w:numId w:val="2"/>
         </w:numPr>
       </w:pPr>
+      <w:proofErr w:type="spellStart"/>
       <w:r>
         <w:t>FocusBackgroundColor</w:t>
       </w:r>
+      <w:proofErr w:type="spellEnd"/>
     </w:p>
     <w:p>
       <w:pPr>
@@ -1619,9 +1800,11 @@
           <w:numId w:val="2"/>
         </w:numPr>
       </w:pPr>
+      <w:proofErr w:type="spellStart"/>
       <w:r>
         <w:t>FocusOutlineColor</w:t>
       </w:r>
+      <w:proofErr w:type="spellEnd"/>
     </w:p>
     <w:p>
       <w:pPr>
@@ -1643,9 +1826,11 @@
           <w:numId w:val="2"/>
         </w:numPr>
       </w:pPr>
+      <w:proofErr w:type="spellStart"/>
       <w:r>
         <w:t>OutlineColor</w:t>
       </w:r>
+      <w:proofErr w:type="spellEnd"/>
     </w:p>
     <w:p>
       <w:pPr>
@@ -1658,6 +1843,334 @@
       <w:r>
         <w:t>A Color</w:t>
       </w:r>
+    </w:p>
+    <w:p>
+      <w:pPr>
+        <w:pStyle w:val="ListParagraph"/>
+        <w:numPr>
+          <w:ilvl w:val="0"/>
+          <w:numId w:val="2"/>
+        </w:numPr>
+      </w:pPr>
+      <w:r>
+        <w:t>*</w:t>
+      </w:r>
+      <w:proofErr w:type="spellStart"/>
+      <w:r>
+        <w:t>GuiList</w:t>
+      </w:r>
+      <w:proofErr w:type="spellEnd"/>
+    </w:p>
+    <w:p>
+      <w:pPr>
+        <w:pStyle w:val="ListParagraph"/>
+        <w:numPr>
+          <w:ilvl w:val="1"/>
+          <w:numId w:val="2"/>
+        </w:numPr>
+      </w:pPr>
+      <w:r>
+        <w:t>Spacing</w:t>
+      </w:r>
+    </w:p>
+    <w:p>
+      <w:pPr>
+        <w:pStyle w:val="ListParagraph"/>
+        <w:numPr>
+          <w:ilvl w:val="2"/>
+          <w:numId w:val="2"/>
+        </w:numPr>
+      </w:pPr>
+      <w:r>
+        <w:t>An unsigned number</w:t>
+      </w:r>
+    </w:p>
+    <w:p>
+      <w:pPr>
+        <w:pStyle w:val="ListParagraph"/>
+        <w:numPr>
+          <w:ilvl w:val="1"/>
+          <w:numId w:val="2"/>
+        </w:numPr>
+      </w:pPr>
+      <w:proofErr w:type="spellStart"/>
+      <w:r>
+        <w:t>IsVertical</w:t>
+      </w:r>
+      <w:proofErr w:type="spellEnd"/>
+    </w:p>
+    <w:p>
+      <w:pPr>
+        <w:pStyle w:val="ListParagraph"/>
+        <w:numPr>
+          <w:ilvl w:val="2"/>
+          <w:numId w:val="2"/>
+        </w:numPr>
+      </w:pPr>
+      <w:r>
+        <w:t>A Boolean</w:t>
+      </w:r>
+    </w:p>
+    <w:p>
+      <w:pPr>
+        <w:pStyle w:val="ListParagraph"/>
+        <w:numPr>
+          <w:ilvl w:val="1"/>
+          <w:numId w:val="2"/>
+        </w:numPr>
+      </w:pPr>
+      <w:proofErr w:type="spellStart"/>
+      <w:r>
+        <w:t>BackgroundColor</w:t>
+      </w:r>
+      <w:proofErr w:type="spellEnd"/>
+    </w:p>
+    <w:p>
+      <w:pPr>
+        <w:pStyle w:val="ListParagraph"/>
+        <w:numPr>
+          <w:ilvl w:val="2"/>
+          <w:numId w:val="2"/>
+        </w:numPr>
+      </w:pPr>
+      <w:r>
+        <w:t>A Color</w:t>
+      </w:r>
+    </w:p>
+    <w:p>
+      <w:pPr>
+        <w:pStyle w:val="ListParagraph"/>
+        <w:numPr>
+          <w:ilvl w:val="1"/>
+          <w:numId w:val="2"/>
+        </w:numPr>
+      </w:pPr>
+      <w:proofErr w:type="spellStart"/>
+      <w:r>
+        <w:t>OutlineColor</w:t>
+      </w:r>
+      <w:proofErr w:type="spellEnd"/>
+    </w:p>
+    <w:p>
+      <w:pPr>
+        <w:pStyle w:val="ListParagraph"/>
+        <w:numPr>
+          <w:ilvl w:val="2"/>
+          <w:numId w:val="2"/>
+        </w:numPr>
+      </w:pPr>
+      <w:r>
+        <w:t>A Color</w:t>
+      </w:r>
+    </w:p>
+    <w:p>
+      <w:pPr>
+        <w:pStyle w:val="ListParagraph"/>
+        <w:numPr>
+          <w:ilvl w:val="0"/>
+          <w:numId w:val="2"/>
+        </w:numPr>
+      </w:pPr>
+      <w:r>
+        <w:t>*</w:t>
+      </w:r>
+      <w:proofErr w:type="spellStart"/>
+      <w:r>
+        <w:t>GuiGrid</w:t>
+      </w:r>
+      <w:proofErr w:type="spellEnd"/>
+    </w:p>
+    <w:p>
+      <w:pPr>
+        <w:pStyle w:val="ListParagraph"/>
+        <w:numPr>
+          <w:ilvl w:val="1"/>
+          <w:numId w:val="2"/>
+        </w:numPr>
+      </w:pPr>
+      <w:proofErr w:type="spellStart"/>
+      <w:r>
+        <w:t>HorizontalSpacing</w:t>
+      </w:r>
+      <w:proofErr w:type="spellEnd"/>
+    </w:p>
+    <w:p>
+      <w:pPr>
+        <w:pStyle w:val="ListParagraph"/>
+        <w:numPr>
+          <w:ilvl w:val="2"/>
+          <w:numId w:val="2"/>
+        </w:numPr>
+      </w:pPr>
+      <w:r>
+        <w:t>An unsigned number</w:t>
+      </w:r>
+    </w:p>
+    <w:p>
+      <w:pPr>
+        <w:pStyle w:val="ListParagraph"/>
+        <w:numPr>
+          <w:ilvl w:val="1"/>
+          <w:numId w:val="2"/>
+        </w:numPr>
+      </w:pPr>
+      <w:proofErr w:type="spellStart"/>
+      <w:r>
+        <w:t>VerticalSpacing</w:t>
+      </w:r>
+      <w:proofErr w:type="spellEnd"/>
+    </w:p>
+    <w:p>
+      <w:pPr>
+        <w:pStyle w:val="ListParagraph"/>
+        <w:numPr>
+          <w:ilvl w:val="2"/>
+          <w:numId w:val="2"/>
+        </w:numPr>
+      </w:pPr>
+      <w:r>
+        <w:t>An unsigned number</w:t>
+      </w:r>
+    </w:p>
+    <w:p>
+      <w:pPr>
+        <w:pStyle w:val="ListParagraph"/>
+        <w:numPr>
+          <w:ilvl w:val="1"/>
+          <w:numId w:val="2"/>
+        </w:numPr>
+      </w:pPr>
+      <w:proofErr w:type="spellStart"/>
+      <w:r>
+        <w:t>MaxRows</w:t>
+      </w:r>
+      <w:proofErr w:type="spellEnd"/>
+    </w:p>
+    <w:p>
+      <w:pPr>
+        <w:pStyle w:val="ListParagraph"/>
+        <w:numPr>
+          <w:ilvl w:val="2"/>
+          <w:numId w:val="2"/>
+        </w:numPr>
+      </w:pPr>
+      <w:r>
+        <w:t>An unsigned number</w:t>
+      </w:r>
+    </w:p>
+    <w:p>
+      <w:pPr>
+        <w:pStyle w:val="ListParagraph"/>
+        <w:numPr>
+          <w:ilvl w:val="1"/>
+          <w:numId w:val="2"/>
+        </w:numPr>
+      </w:pPr>
+      <w:proofErr w:type="spellStart"/>
+      <w:r>
+        <w:t>MaxColumns</w:t>
+      </w:r>
+      <w:proofErr w:type="spellEnd"/>
+    </w:p>
+    <w:p>
+      <w:pPr>
+        <w:pStyle w:val="ListParagraph"/>
+        <w:numPr>
+          <w:ilvl w:val="2"/>
+          <w:numId w:val="2"/>
+        </w:numPr>
+      </w:pPr>
+      <w:r>
+        <w:t>An unsigned number</w:t>
+      </w:r>
+    </w:p>
+    <w:p>
+      <w:pPr>
+        <w:pStyle w:val="ListParagraph"/>
+        <w:numPr>
+          <w:ilvl w:val="1"/>
+          <w:numId w:val="2"/>
+        </w:numPr>
+      </w:pPr>
+      <w:proofErr w:type="spellStart"/>
+      <w:r>
+        <w:lastRenderedPageBreak/>
+        <w:t>RowMajor</w:t>
+      </w:r>
+      <w:proofErr w:type="spellEnd"/>
+    </w:p>
+    <w:p>
+      <w:pPr>
+        <w:pStyle w:val="ListParagraph"/>
+        <w:numPr>
+          <w:ilvl w:val="2"/>
+          <w:numId w:val="2"/>
+        </w:numPr>
+      </w:pPr>
+      <w:r>
+        <w:t>A Boolean</w:t>
+      </w:r>
+    </w:p>
+    <w:p>
+      <w:pPr>
+        <w:pStyle w:val="ListParagraph"/>
+        <w:numPr>
+          <w:ilvl w:val="1"/>
+          <w:numId w:val="2"/>
+        </w:numPr>
+      </w:pPr>
+      <w:proofErr w:type="spellStart"/>
+      <w:r>
+        <w:t>BackgroundColor</w:t>
+      </w:r>
+      <w:proofErr w:type="spellEnd"/>
+    </w:p>
+    <w:p>
+      <w:pPr>
+        <w:pStyle w:val="ListParagraph"/>
+        <w:numPr>
+          <w:ilvl w:val="2"/>
+          <w:numId w:val="2"/>
+        </w:numPr>
+      </w:pPr>
+      <w:r>
+        <w:t>A Color</w:t>
+      </w:r>
+    </w:p>
+    <w:p>
+      <w:pPr>
+        <w:pStyle w:val="ListParagraph"/>
+        <w:numPr>
+          <w:ilvl w:val="1"/>
+          <w:numId w:val="2"/>
+        </w:numPr>
+      </w:pPr>
+      <w:proofErr w:type="spellStart"/>
+      <w:r>
+        <w:t>OutliineColor</w:t>
+      </w:r>
+      <w:proofErr w:type="spellEnd"/>
+    </w:p>
+    <w:p>
+      <w:pPr>
+        <w:pStyle w:val="ListParagraph"/>
+        <w:numPr>
+          <w:ilvl w:val="2"/>
+          <w:numId w:val="2"/>
+        </w:numPr>
+      </w:pPr>
+      <w:r>
+        <w:t>A Color</w:t>
+      </w:r>
+    </w:p>
+    <w:p>
+      <w:pPr>
+        <w:pStyle w:val="ListParagraph"/>
+        <w:numPr>
+          <w:ilvl w:val="0"/>
+          <w:numId w:val="2"/>
+        </w:numPr>
+      </w:pPr>
     </w:p>
     <w:sectPr>
       <w:pgSz w:w="12240" w:h="15840"/>

</xml_diff>

<commit_message>
Push to keep other machine up to date
</commit_message>
<xml_diff>
--- a/Notes/GuiManager/Loader.docx
+++ b/Notes/GuiManager/Loader.docx
@@ -1,6 +1,6 @@
 
 <file path=word/document.xml><?xml version="1.0" encoding="utf-8"?>
-<w:document xmlns:wpc="http://schemas.microsoft.com/office/word/2010/wordprocessingCanvas" xmlns:cx="http://schemas.microsoft.com/office/drawing/2014/chartex" xmlns:cx1="http://schemas.microsoft.com/office/drawing/2015/9/8/chartex" xmlns:cx2="http://schemas.microsoft.com/office/drawing/2015/10/21/chartex" xmlns:cx3="http://schemas.microsoft.com/office/drawing/2016/5/9/chartex" xmlns:cx4="http://schemas.microsoft.com/office/drawing/2016/5/10/chartex" xmlns:cx5="http://schemas.microsoft.com/office/drawing/2016/5/11/chartex" xmlns:cx6="http://schemas.microsoft.com/office/drawing/2016/5/12/chartex" xmlns:cx7="http://schemas.microsoft.com/office/drawing/2016/5/13/chartex" xmlns:cx8="http://schemas.microsoft.com/office/drawing/2016/5/14/chartex" xmlns:mc="http://schemas.openxmlformats.org/markup-compatibility/2006" xmlns:aink="http://schemas.microsoft.com/office/drawing/2016/ink" xmlns:am3d="http://schemas.microsoft.com/office/drawing/2017/model3d" xmlns:o="urn:schemas-microsoft-com:office:office" xmlns:r="http://schemas.openxmlformats.org/officeDocument/2006/relationships" xmlns:m="http://schemas.openxmlformats.org/officeDocument/2006/math" xmlns:v="urn:schemas-microsoft-com:vml" xmlns:wp14="http://schemas.microsoft.com/office/word/2010/wordprocessingDrawing" xmlns:wp="http://schemas.openxmlformats.org/drawingml/2006/wordprocessingDrawing" xmlns:w10="urn:schemas-microsoft-com:office:word" xmlns:w="http://schemas.openxmlformats.org/wordprocessingml/2006/main" xmlns:w14="http://schemas.microsoft.com/office/word/2010/wordml" xmlns:w15="http://schemas.microsoft.com/office/word/2012/wordml" xmlns:w16cex="http://schemas.microsoft.com/office/word/2018/wordml/cex" xmlns:w16cid="http://schemas.microsoft.com/office/word/2016/wordml/cid" xmlns:w16="http://schemas.microsoft.com/office/word/2018/wordml" xmlns:w16sdtdh="http://schemas.microsoft.com/office/word/2020/wordml/sdtdatahash" xmlns:w16se="http://schemas.microsoft.com/office/word/2015/wordml/symex" xmlns:wpg="http://schemas.microsoft.com/office/word/2010/wordprocessingGroup" xmlns:wpi="http://schemas.microsoft.com/office/word/2010/wordprocessingInk" xmlns:wne="http://schemas.microsoft.com/office/word/2006/wordml" xmlns:wps="http://schemas.microsoft.com/office/word/2010/wordprocessingShape" mc:Ignorable="w14 w15 w16se w16cid w16 w16cex w16sdtdh wp14">
+<w:document xmlns:wpc="http://schemas.microsoft.com/office/word/2010/wordprocessingCanvas" xmlns:cx="http://schemas.microsoft.com/office/drawing/2014/chartex" xmlns:cx1="http://schemas.microsoft.com/office/drawing/2015/9/8/chartex" xmlns:cx2="http://schemas.microsoft.com/office/drawing/2015/10/21/chartex" xmlns:cx3="http://schemas.microsoft.com/office/drawing/2016/5/9/chartex" xmlns:cx4="http://schemas.microsoft.com/office/drawing/2016/5/10/chartex" xmlns:cx5="http://schemas.microsoft.com/office/drawing/2016/5/11/chartex" xmlns:cx6="http://schemas.microsoft.com/office/drawing/2016/5/12/chartex" xmlns:cx7="http://schemas.microsoft.com/office/drawing/2016/5/13/chartex" xmlns:cx8="http://schemas.microsoft.com/office/drawing/2016/5/14/chartex" xmlns:mc="http://schemas.openxmlformats.org/markup-compatibility/2006" xmlns:aink="http://schemas.microsoft.com/office/drawing/2016/ink" xmlns:am3d="http://schemas.microsoft.com/office/drawing/2017/model3d" xmlns:o="urn:schemas-microsoft-com:office:office" xmlns:oel="http://schemas.microsoft.com/office/2019/extlst" xmlns:r="http://schemas.openxmlformats.org/officeDocument/2006/relationships" xmlns:m="http://schemas.openxmlformats.org/officeDocument/2006/math" xmlns:v="urn:schemas-microsoft-com:vml" xmlns:wp14="http://schemas.microsoft.com/office/word/2010/wordprocessingDrawing" xmlns:wp="http://schemas.openxmlformats.org/drawingml/2006/wordprocessingDrawing" xmlns:w10="urn:schemas-microsoft-com:office:word" xmlns:w="http://schemas.openxmlformats.org/wordprocessingml/2006/main" xmlns:w14="http://schemas.microsoft.com/office/word/2010/wordml" xmlns:w15="http://schemas.microsoft.com/office/word/2012/wordml" xmlns:w16cex="http://schemas.microsoft.com/office/word/2018/wordml/cex" xmlns:w16cid="http://schemas.microsoft.com/office/word/2016/wordml/cid" xmlns:w16="http://schemas.microsoft.com/office/word/2018/wordml" xmlns:w16sdtdh="http://schemas.microsoft.com/office/word/2020/wordml/sdtdatahash" xmlns:w16se="http://schemas.microsoft.com/office/word/2015/wordml/symex" xmlns:wpg="http://schemas.microsoft.com/office/word/2010/wordprocessingGroup" xmlns:wpi="http://schemas.microsoft.com/office/word/2010/wordprocessingInk" xmlns:wne="http://schemas.microsoft.com/office/word/2006/wordml" xmlns:wps="http://schemas.microsoft.com/office/word/2010/wordprocessingShape" mc:Ignorable="w14 w15 w16se w16cid w16 w16cex w16sdtdh wp14">
   <w:body>
     <w:p>
       <w:r>
@@ -106,23 +106,7 @@
         </w:numPr>
       </w:pPr>
       <w:r>
-        <w:t xml:space="preserve">Note that a class with sub </w:t>
-      </w:r>
-      <w:proofErr w:type="spellStart"/>
-      <w:r>
-        <w:t>Gui</w:t>
-      </w:r>
-      <w:proofErr w:type="spellEnd"/>
-      <w:r>
-        <w:t xml:space="preserve"> Objects will not have them directly accessible through xml (meaning textbox can (but does not have to) allow all customization options for </w:t>
-      </w:r>
-      <w:proofErr w:type="spellStart"/>
-      <w:r>
-        <w:t>textblocks</w:t>
-      </w:r>
-      <w:proofErr w:type="spellEnd"/>
-      <w:r>
-        <w:t>)</w:t>
+        <w:t>Note that a class with sub Gui Objects will not have them directly accessible through xml (meaning textbox can (but does not have to) allow all customization options for textblocks)</w:t>
       </w:r>
     </w:p>
     <w:p>
@@ -200,15 +184,7 @@
         </w:numPr>
       </w:pPr>
       <w:r>
-        <w:t xml:space="preserve">Note that not all </w:t>
-      </w:r>
-      <w:proofErr w:type="spellStart"/>
-      <w:r>
-        <w:t>gui</w:t>
-      </w:r>
-      <w:proofErr w:type="spellEnd"/>
-      <w:r>
-        <w:t xml:space="preserve"> elements will be available.</w:t>
+        <w:t>Note that not all gui elements will be available.</w:t>
       </w:r>
     </w:p>
     <w:p>
@@ -219,13 +195,8 @@
           <w:numId w:val="1"/>
         </w:numPr>
       </w:pPr>
-      <w:proofErr w:type="spellStart"/>
-      <w:r>
-        <w:t>GuiImage</w:t>
-      </w:r>
-      <w:proofErr w:type="spellEnd"/>
-      <w:r>
-        <w:t xml:space="preserve"> will not be</w:t>
+      <w:r>
+        <w:t>GuiImage will not be</w:t>
       </w:r>
     </w:p>
     <w:p>
@@ -237,15 +208,7 @@
         </w:numPr>
       </w:pPr>
       <w:r>
-        <w:t xml:space="preserve">Use </w:t>
-      </w:r>
-      <w:proofErr w:type="spellStart"/>
-      <w:r>
-        <w:t>GuiSprite</w:t>
-      </w:r>
-      <w:proofErr w:type="spellEnd"/>
-      <w:r>
-        <w:t xml:space="preserve"> instead as it can load data and clear memory.</w:t>
+        <w:t>Use GuiSprite instead as it can load data and clear memory.</w:t>
       </w:r>
     </w:p>
     <w:p/>
@@ -257,13 +220,8 @@
     <w:p>
       <w:r>
         <w:tab/>
-        <w:t>&lt;</w:t>
-      </w:r>
-      <w:proofErr w:type="spellStart"/>
-      <w:r>
-        <w:t>GuiBox</w:t>
-      </w:r>
-      <w:proofErr w:type="spellEnd"/>
+        <w:t>&lt;GuiBox</w:t>
+      </w:r>
       <w:r>
         <w:t xml:space="preserve"> id=”b1” x=”0” y=”0” width=”320” height=”32” background-color=”blue”/&gt;</w:t>
       </w:r>
@@ -271,15 +229,7 @@
     <w:p>
       <w:r>
         <w:tab/>
-        <w:t>&lt;</w:t>
-      </w:r>
-      <w:proofErr w:type="spellStart"/>
-      <w:r>
-        <w:t>GuiBox</w:t>
-      </w:r>
-      <w:proofErr w:type="spellEnd"/>
-      <w:r>
-        <w:t xml:space="preserve"> id=”b2” x=”0” y=”48” width=”320” height=”32” background-color=”white”&gt;</w:t>
+        <w:t>&lt;GuiBox id=”b2” x=”0” y=”48” width=”320” height=”32” background-color=”white”&gt;</w:t>
       </w:r>
     </w:p>
     <w:p>
@@ -288,29 +238,13 @@
       </w:r>
       <w:r>
         <w:tab/>
-        <w:t>&lt;</w:t>
-      </w:r>
-      <w:proofErr w:type="spellStart"/>
-      <w:r>
-        <w:t>GuiText</w:t>
-      </w:r>
-      <w:proofErr w:type="spellEnd"/>
-      <w:r>
-        <w:t xml:space="preserve"> id=”text1” width=”320” height=”32” text-color=”black” text=”Good Text”/&gt;</w:t>
+        <w:t>&lt;GuiText id=”text1” width=”320” height=”32” text-color=”black” text=”Good Text”/&gt;</w:t>
       </w:r>
     </w:p>
     <w:p>
       <w:r>
         <w:tab/>
-        <w:t>&lt;/</w:t>
-      </w:r>
-      <w:proofErr w:type="spellStart"/>
-      <w:r>
-        <w:t>GuiBox</w:t>
-      </w:r>
-      <w:proofErr w:type="spellEnd"/>
-      <w:r>
-        <w:t>&gt;</w:t>
+        <w:t>&lt;/GuiBox&gt;</w:t>
       </w:r>
     </w:p>
     <w:p/>
@@ -324,13 +258,8 @@
         <w:lastRenderedPageBreak/>
         <w:t xml:space="preserve">Valid options for each </w:t>
       </w:r>
-      <w:proofErr w:type="spellStart"/>
-      <w:r>
-        <w:t>Gui</w:t>
-      </w:r>
-      <w:proofErr w:type="spellEnd"/>
-      <w:r>
-        <w:t xml:space="preserve"> Object:</w:t>
+      <w:r>
+        <w:t>Gui Object:</w:t>
       </w:r>
     </w:p>
     <w:p>
@@ -341,11 +270,9 @@
           <w:numId w:val="2"/>
         </w:numPr>
       </w:pPr>
-      <w:proofErr w:type="spellStart"/>
       <w:r>
         <w:t>GuiInstance</w:t>
       </w:r>
-      <w:proofErr w:type="spellEnd"/>
     </w:p>
     <w:p>
       <w:pPr>
@@ -430,11 +357,9 @@
           <w:numId w:val="2"/>
         </w:numPr>
       </w:pPr>
-      <w:proofErr w:type="spellStart"/>
       <w:r>
         <w:t>AlwaysFocus</w:t>
       </w:r>
-      <w:proofErr w:type="spellEnd"/>
     </w:p>
     <w:p>
       <w:pPr>
@@ -459,11 +384,9 @@
           <w:numId w:val="2"/>
         </w:numPr>
       </w:pPr>
-      <w:proofErr w:type="spellStart"/>
       <w:r>
         <w:t>OnActive</w:t>
       </w:r>
-      <w:proofErr w:type="spellEnd"/>
     </w:p>
     <w:p>
       <w:pPr>
@@ -485,11 +408,9 @@
           <w:numId w:val="2"/>
         </w:numPr>
       </w:pPr>
-      <w:proofErr w:type="spellStart"/>
       <w:r>
         <w:t>OnFocus</w:t>
       </w:r>
-      <w:proofErr w:type="spellEnd"/>
     </w:p>
     <w:p>
       <w:pPr>
@@ -511,11 +432,9 @@
           <w:numId w:val="2"/>
         </w:numPr>
       </w:pPr>
-      <w:proofErr w:type="spellStart"/>
       <w:r>
         <w:t>OnVisible</w:t>
       </w:r>
-      <w:proofErr w:type="spellEnd"/>
     </w:p>
     <w:p>
       <w:pPr>
@@ -537,11 +456,9 @@
           <w:numId w:val="2"/>
         </w:numPr>
       </w:pPr>
-      <w:proofErr w:type="spellStart"/>
       <w:r>
         <w:t>OnDeactivate</w:t>
       </w:r>
-      <w:proofErr w:type="spellEnd"/>
     </w:p>
     <w:p>
       <w:pPr>
@@ -563,11 +480,9 @@
           <w:numId w:val="2"/>
         </w:numPr>
       </w:pPr>
-      <w:proofErr w:type="spellStart"/>
       <w:r>
         <w:t>OnInvisible</w:t>
       </w:r>
-      <w:proofErr w:type="spellEnd"/>
     </w:p>
     <w:p>
       <w:pPr>
@@ -589,11 +504,9 @@
           <w:numId w:val="2"/>
         </w:numPr>
       </w:pPr>
-      <w:proofErr w:type="spellStart"/>
       <w:r>
         <w:t>OnChanged</w:t>
       </w:r>
-      <w:proofErr w:type="spellEnd"/>
     </w:p>
     <w:p>
       <w:pPr>
@@ -666,11 +579,9 @@
       <w:r>
         <w:t>*</w:t>
       </w:r>
-      <w:proofErr w:type="spellStart"/>
       <w:r>
         <w:t>GuiContainer</w:t>
       </w:r>
-      <w:proofErr w:type="spellEnd"/>
     </w:p>
     <w:p>
       <w:pPr>
@@ -692,25 +603,21 @@
           <w:numId w:val="2"/>
         </w:numPr>
       </w:pPr>
-      <w:proofErr w:type="spellStart"/>
       <w:r>
         <w:t>GuiCustomObject</w:t>
       </w:r>
-      <w:proofErr w:type="spellEnd"/>
-    </w:p>
-    <w:p>
-      <w:pPr>
-        <w:pStyle w:val="ListParagraph"/>
-        <w:numPr>
-          <w:ilvl w:val="1"/>
-          <w:numId w:val="2"/>
-        </w:numPr>
-      </w:pPr>
-      <w:proofErr w:type="spellStart"/>
+    </w:p>
+    <w:p>
+      <w:pPr>
+        <w:pStyle w:val="ListParagraph"/>
+        <w:numPr>
+          <w:ilvl w:val="1"/>
+          <w:numId w:val="2"/>
+        </w:numPr>
+      </w:pPr>
       <w:r>
         <w:t>UpdateFunction</w:t>
       </w:r>
-      <w:proofErr w:type="spellEnd"/>
     </w:p>
     <w:p>
       <w:pPr>
@@ -732,11 +639,9 @@
           <w:numId w:val="2"/>
         </w:numPr>
       </w:pPr>
-      <w:proofErr w:type="spellStart"/>
       <w:r>
         <w:t>RenderFunction</w:t>
       </w:r>
-      <w:proofErr w:type="spellEnd"/>
     </w:p>
     <w:p>
       <w:pPr>
@@ -758,11 +663,9 @@
           <w:numId w:val="2"/>
         </w:numPr>
       </w:pPr>
-      <w:proofErr w:type="spellStart"/>
       <w:r>
         <w:t>GuiCanvas</w:t>
       </w:r>
-      <w:proofErr w:type="spellEnd"/>
       <w:r>
         <w:t xml:space="preserve"> (Should be changed to draw the children)</w:t>
       </w:r>
@@ -835,11 +738,9 @@
           <w:numId w:val="2"/>
         </w:numPr>
       </w:pPr>
-      <w:proofErr w:type="spellStart"/>
       <w:r>
         <w:t>ClearColor</w:t>
       </w:r>
-      <w:proofErr w:type="spellEnd"/>
     </w:p>
     <w:p>
       <w:pPr>
@@ -864,25 +765,21 @@
       <w:r>
         <w:t>*</w:t>
       </w:r>
-      <w:proofErr w:type="spellStart"/>
       <w:r>
         <w:t>GuiSprite</w:t>
       </w:r>
-      <w:proofErr w:type="spellEnd"/>
-    </w:p>
-    <w:p>
-      <w:pPr>
-        <w:pStyle w:val="ListParagraph"/>
-        <w:numPr>
-          <w:ilvl w:val="1"/>
-          <w:numId w:val="2"/>
-        </w:numPr>
-      </w:pPr>
-      <w:proofErr w:type="spellStart"/>
+    </w:p>
+    <w:p>
+      <w:pPr>
+        <w:pStyle w:val="ListParagraph"/>
+        <w:numPr>
+          <w:ilvl w:val="1"/>
+          <w:numId w:val="2"/>
+        </w:numPr>
+      </w:pPr>
       <w:r>
         <w:t>Src</w:t>
       </w:r>
-      <w:proofErr w:type="spellEnd"/>
     </w:p>
     <w:p>
       <w:pPr>
@@ -904,11 +801,9 @@
           <w:numId w:val="2"/>
         </w:numPr>
       </w:pPr>
-      <w:proofErr w:type="spellStart"/>
       <w:r>
         <w:t>XScale</w:t>
       </w:r>
-      <w:proofErr w:type="spellEnd"/>
     </w:p>
     <w:p>
       <w:pPr>
@@ -931,11 +826,9 @@
           <w:numId w:val="2"/>
         </w:numPr>
       </w:pPr>
-      <w:proofErr w:type="spellStart"/>
       <w:r>
         <w:t>YScale</w:t>
       </w:r>
-      <w:proofErr w:type="spellEnd"/>
     </w:p>
     <w:p>
       <w:pPr>
@@ -1044,28 +937,24 @@
       <w:r>
         <w:t>*</w:t>
       </w:r>
-      <w:proofErr w:type="spellStart"/>
       <w:r>
         <w:t>GuiTextBlock</w:t>
       </w:r>
-      <w:proofErr w:type="spellEnd"/>
-    </w:p>
-    <w:p>
-      <w:pPr>
-        <w:pStyle w:val="ListParagraph"/>
-        <w:numPr>
-          <w:ilvl w:val="1"/>
-          <w:numId w:val="2"/>
-        </w:numPr>
-      </w:pPr>
-      <w:proofErr w:type="spellStart"/>
+    </w:p>
+    <w:p>
+      <w:pPr>
+        <w:pStyle w:val="ListParagraph"/>
+        <w:numPr>
+          <w:ilvl w:val="1"/>
+          <w:numId w:val="2"/>
+        </w:numPr>
+      </w:pPr>
       <w:r>
         <w:t>Max</w:t>
       </w:r>
       <w:r>
         <w:t>Width</w:t>
       </w:r>
-      <w:proofErr w:type="spellEnd"/>
     </w:p>
     <w:p>
       <w:pPr>
@@ -1087,14 +976,12 @@
           <w:numId w:val="2"/>
         </w:numPr>
       </w:pPr>
-      <w:proofErr w:type="spellStart"/>
       <w:r>
         <w:t>Max</w:t>
       </w:r>
       <w:r>
         <w:t>Height</w:t>
       </w:r>
-      <w:proofErr w:type="spellEnd"/>
     </w:p>
     <w:p>
       <w:pPr>
@@ -1119,6 +1006,9 @@
       <w:r>
         <w:t>Font</w:t>
       </w:r>
+      <w:r>
+        <w:t>*</w:t>
+      </w:r>
     </w:p>
     <w:p>
       <w:pPr>
@@ -1136,15 +1026,25 @@
       <w:pPr>
         <w:pStyle w:val="ListParagraph"/>
         <w:numPr>
-          <w:ilvl w:val="1"/>
-          <w:numId w:val="2"/>
-        </w:numPr>
-      </w:pPr>
-      <w:proofErr w:type="spellStart"/>
+          <w:ilvl w:val="2"/>
+          <w:numId w:val="2"/>
+        </w:numPr>
+      </w:pPr>
+      <w:r>
+        <w:t>Not implemented</w:t>
+      </w:r>
+    </w:p>
+    <w:p>
+      <w:pPr>
+        <w:pStyle w:val="ListParagraph"/>
+        <w:numPr>
+          <w:ilvl w:val="1"/>
+          <w:numId w:val="2"/>
+        </w:numPr>
+      </w:pPr>
       <w:r>
         <w:t>TextColor</w:t>
       </w:r>
-      <w:proofErr w:type="spellEnd"/>
     </w:p>
     <w:p>
       <w:pPr>
@@ -1166,11 +1066,9 @@
           <w:numId w:val="2"/>
         </w:numPr>
       </w:pPr>
-      <w:proofErr w:type="spellStart"/>
       <w:r>
         <w:t>HighlightColor</w:t>
       </w:r>
-      <w:proofErr w:type="spellEnd"/>
     </w:p>
     <w:p>
       <w:pPr>
@@ -1192,11 +1090,9 @@
           <w:numId w:val="2"/>
         </w:numPr>
       </w:pPr>
-      <w:proofErr w:type="spellStart"/>
       <w:r>
         <w:t>AllowHighlight</w:t>
       </w:r>
-      <w:proofErr w:type="spellEnd"/>
     </w:p>
     <w:p>
       <w:pPr>
@@ -1218,11 +1114,9 @@
           <w:numId w:val="2"/>
         </w:numPr>
       </w:pPr>
-      <w:proofErr w:type="spellStart"/>
       <w:r>
         <w:t>HighlightStartPos</w:t>
       </w:r>
-      <w:proofErr w:type="spellEnd"/>
     </w:p>
     <w:p>
       <w:pPr>
@@ -1244,11 +1138,9 @@
           <w:numId w:val="2"/>
         </w:numPr>
       </w:pPr>
-      <w:proofErr w:type="spellStart"/>
       <w:r>
         <w:t>HighlightEndPos</w:t>
       </w:r>
-      <w:proofErr w:type="spellEnd"/>
     </w:p>
     <w:p>
       <w:pPr>
@@ -1270,11 +1162,9 @@
           <w:numId w:val="2"/>
         </w:numPr>
       </w:pPr>
-      <w:proofErr w:type="spellStart"/>
       <w:r>
         <w:t>AllowLineBreaks</w:t>
       </w:r>
-      <w:proofErr w:type="spellEnd"/>
     </w:p>
     <w:p>
       <w:pPr>
@@ -1320,11 +1210,9 @@
           <w:numId w:val="2"/>
         </w:numPr>
       </w:pPr>
-      <w:proofErr w:type="spellStart"/>
       <w:r>
         <w:t>OffsetX</w:t>
       </w:r>
-      <w:proofErr w:type="spellEnd"/>
     </w:p>
     <w:p>
       <w:pPr>
@@ -1346,11 +1234,9 @@
           <w:numId w:val="2"/>
         </w:numPr>
       </w:pPr>
-      <w:proofErr w:type="spellStart"/>
       <w:r>
         <w:t>OffsetY</w:t>
       </w:r>
-      <w:proofErr w:type="spellEnd"/>
     </w:p>
     <w:p>
       <w:pPr>
@@ -1375,21 +1261,8 @@
       <w:r>
         <w:t>*</w:t>
       </w:r>
-      <w:proofErr w:type="spellStart"/>
-      <w:r>
-        <w:t>GuiTextBox</w:t>
-      </w:r>
-      <w:proofErr w:type="spellEnd"/>
-      <w:r>
-        <w:t xml:space="preserve"> (All of the options from </w:t>
-      </w:r>
-      <w:proofErr w:type="spellStart"/>
-      <w:r>
-        <w:t>GuiTextBlock</w:t>
-      </w:r>
-      <w:proofErr w:type="spellEnd"/>
-      <w:r>
-        <w:t>)</w:t>
+      <w:r>
+        <w:t>GuiTextBox (All of the options from GuiTextBlock)</w:t>
       </w:r>
     </w:p>
     <w:p>
@@ -1448,11 +1321,9 @@
           <w:numId w:val="2"/>
         </w:numPr>
       </w:pPr>
-      <w:proofErr w:type="spellStart"/>
       <w:r>
         <w:t>CursorBlinkTimer</w:t>
       </w:r>
-      <w:proofErr w:type="spellEnd"/>
     </w:p>
     <w:p>
       <w:pPr>
@@ -1474,11 +1345,9 @@
           <w:numId w:val="2"/>
         </w:numPr>
       </w:pPr>
-      <w:proofErr w:type="spellStart"/>
       <w:r>
         <w:t>CursorWidth</w:t>
       </w:r>
-      <w:proofErr w:type="spellEnd"/>
     </w:p>
     <w:p>
       <w:pPr>
@@ -1500,11 +1369,535 @@
           <w:numId w:val="2"/>
         </w:numPr>
       </w:pPr>
-      <w:proofErr w:type="spellStart"/>
-      <w:r>
+      <w:r>
+        <w:lastRenderedPageBreak/>
         <w:t>BackgroundColor</w:t>
       </w:r>
-      <w:proofErr w:type="spellEnd"/>
+    </w:p>
+    <w:p>
+      <w:pPr>
+        <w:pStyle w:val="ListParagraph"/>
+        <w:numPr>
+          <w:ilvl w:val="2"/>
+          <w:numId w:val="2"/>
+        </w:numPr>
+      </w:pPr>
+      <w:r>
+        <w:t>A Color</w:t>
+      </w:r>
+    </w:p>
+    <w:p>
+      <w:pPr>
+        <w:pStyle w:val="ListParagraph"/>
+        <w:numPr>
+          <w:ilvl w:val="1"/>
+          <w:numId w:val="2"/>
+        </w:numPr>
+      </w:pPr>
+      <w:r>
+        <w:t>OutlineColor</w:t>
+      </w:r>
+    </w:p>
+    <w:p>
+      <w:pPr>
+        <w:pStyle w:val="ListParagraph"/>
+        <w:numPr>
+          <w:ilvl w:val="2"/>
+          <w:numId w:val="2"/>
+        </w:numPr>
+      </w:pPr>
+      <w:r>
+        <w:t>A Color</w:t>
+      </w:r>
+    </w:p>
+    <w:p>
+      <w:pPr>
+        <w:pStyle w:val="ListParagraph"/>
+        <w:numPr>
+          <w:ilvl w:val="1"/>
+          <w:numId w:val="2"/>
+        </w:numPr>
+      </w:pPr>
+      <w:r>
+        <w:t>FocusOutlineColor</w:t>
+      </w:r>
+    </w:p>
+    <w:p>
+      <w:pPr>
+        <w:pStyle w:val="ListParagraph"/>
+        <w:numPr>
+          <w:ilvl w:val="2"/>
+          <w:numId w:val="2"/>
+        </w:numPr>
+      </w:pPr>
+      <w:r>
+        <w:t>A Color</w:t>
+      </w:r>
+    </w:p>
+    <w:p>
+      <w:pPr>
+        <w:pStyle w:val="ListParagraph"/>
+        <w:numPr>
+          <w:ilvl w:val="1"/>
+          <w:numId w:val="2"/>
+        </w:numPr>
+      </w:pPr>
+      <w:r>
+        <w:t>CursorBlinkColor</w:t>
+      </w:r>
+    </w:p>
+    <w:p>
+      <w:pPr>
+        <w:pStyle w:val="ListParagraph"/>
+        <w:numPr>
+          <w:ilvl w:val="2"/>
+          <w:numId w:val="2"/>
+        </w:numPr>
+      </w:pPr>
+      <w:r>
+        <w:t>A Color</w:t>
+      </w:r>
+    </w:p>
+    <w:p>
+      <w:pPr>
+        <w:pStyle w:val="ListParagraph"/>
+        <w:numPr>
+          <w:ilvl w:val="1"/>
+          <w:numId w:val="2"/>
+        </w:numPr>
+      </w:pPr>
+      <w:r>
+        <w:t>OnEnterPressed</w:t>
+      </w:r>
+    </w:p>
+    <w:p>
+      <w:pPr>
+        <w:pStyle w:val="ListParagraph"/>
+        <w:numPr>
+          <w:ilvl w:val="2"/>
+          <w:numId w:val="2"/>
+        </w:numPr>
+      </w:pPr>
+      <w:r>
+        <w:t>A String</w:t>
+      </w:r>
+    </w:p>
+    <w:p>
+      <w:pPr>
+        <w:pStyle w:val="ListParagraph"/>
+        <w:numPr>
+          <w:ilvl w:val="1"/>
+          <w:numId w:val="2"/>
+        </w:numPr>
+      </w:pPr>
+      <w:r>
+        <w:t>OnKeyPressed</w:t>
+      </w:r>
+    </w:p>
+    <w:p>
+      <w:pPr>
+        <w:pStyle w:val="ListParagraph"/>
+        <w:numPr>
+          <w:ilvl w:val="2"/>
+          <w:numId w:val="2"/>
+        </w:numPr>
+      </w:pPr>
+      <w:r>
+        <w:t>A String</w:t>
+      </w:r>
+    </w:p>
+    <w:p>
+      <w:pPr>
+        <w:pStyle w:val="ListParagraph"/>
+        <w:numPr>
+          <w:ilvl w:val="0"/>
+          <w:numId w:val="2"/>
+        </w:numPr>
+      </w:pPr>
+      <w:r>
+        <w:t>*</w:t>
+      </w:r>
+      <w:r>
+        <w:t>GuiRectangleButton</w:t>
+      </w:r>
+    </w:p>
+    <w:p>
+      <w:pPr>
+        <w:pStyle w:val="ListParagraph"/>
+        <w:numPr>
+          <w:ilvl w:val="1"/>
+          <w:numId w:val="2"/>
+        </w:numPr>
+      </w:pPr>
+      <w:r>
+        <w:t>Width</w:t>
+      </w:r>
+    </w:p>
+    <w:p>
+      <w:pPr>
+        <w:pStyle w:val="ListParagraph"/>
+        <w:numPr>
+          <w:ilvl w:val="2"/>
+          <w:numId w:val="2"/>
+        </w:numPr>
+      </w:pPr>
+      <w:r>
+        <w:t>An unsigned number</w:t>
+      </w:r>
+    </w:p>
+    <w:p>
+      <w:pPr>
+        <w:pStyle w:val="ListParagraph"/>
+        <w:numPr>
+          <w:ilvl w:val="1"/>
+          <w:numId w:val="2"/>
+        </w:numPr>
+      </w:pPr>
+      <w:r>
+        <w:t>Height</w:t>
+      </w:r>
+    </w:p>
+    <w:p>
+      <w:pPr>
+        <w:pStyle w:val="ListParagraph"/>
+        <w:numPr>
+          <w:ilvl w:val="2"/>
+          <w:numId w:val="2"/>
+        </w:numPr>
+      </w:pPr>
+      <w:r>
+        <w:t>An unsigned number</w:t>
+      </w:r>
+    </w:p>
+    <w:p>
+      <w:pPr>
+        <w:pStyle w:val="ListParagraph"/>
+        <w:numPr>
+          <w:ilvl w:val="1"/>
+          <w:numId w:val="2"/>
+        </w:numPr>
+      </w:pPr>
+      <w:r>
+        <w:t>BackgroundColor</w:t>
+      </w:r>
+    </w:p>
+    <w:p>
+      <w:pPr>
+        <w:pStyle w:val="ListParagraph"/>
+        <w:numPr>
+          <w:ilvl w:val="2"/>
+          <w:numId w:val="2"/>
+        </w:numPr>
+      </w:pPr>
+      <w:r>
+        <w:t>A Color</w:t>
+      </w:r>
+    </w:p>
+    <w:p>
+      <w:pPr>
+        <w:pStyle w:val="ListParagraph"/>
+        <w:numPr>
+          <w:ilvl w:val="1"/>
+          <w:numId w:val="2"/>
+        </w:numPr>
+      </w:pPr>
+      <w:r>
+        <w:t>HoverColor</w:t>
+      </w:r>
+    </w:p>
+    <w:p>
+      <w:pPr>
+        <w:pStyle w:val="ListParagraph"/>
+        <w:numPr>
+          <w:ilvl w:val="2"/>
+          <w:numId w:val="2"/>
+        </w:numPr>
+      </w:pPr>
+      <w:r>
+        <w:t>A Color</w:t>
+      </w:r>
+    </w:p>
+    <w:p>
+      <w:pPr>
+        <w:pStyle w:val="ListParagraph"/>
+        <w:numPr>
+          <w:ilvl w:val="1"/>
+          <w:numId w:val="2"/>
+        </w:numPr>
+      </w:pPr>
+      <w:r>
+        <w:t>FocusBackgroundColor</w:t>
+      </w:r>
+    </w:p>
+    <w:p>
+      <w:pPr>
+        <w:pStyle w:val="ListParagraph"/>
+        <w:numPr>
+          <w:ilvl w:val="2"/>
+          <w:numId w:val="2"/>
+        </w:numPr>
+      </w:pPr>
+      <w:r>
+        <w:t>A Color</w:t>
+      </w:r>
+    </w:p>
+    <w:p>
+      <w:pPr>
+        <w:pStyle w:val="ListParagraph"/>
+        <w:numPr>
+          <w:ilvl w:val="1"/>
+          <w:numId w:val="2"/>
+        </w:numPr>
+      </w:pPr>
+      <w:r>
+        <w:t>FocusOutlineColor</w:t>
+      </w:r>
+    </w:p>
+    <w:p>
+      <w:pPr>
+        <w:pStyle w:val="ListParagraph"/>
+        <w:numPr>
+          <w:ilvl w:val="2"/>
+          <w:numId w:val="2"/>
+        </w:numPr>
+      </w:pPr>
+      <w:r>
+        <w:t>A Color</w:t>
+      </w:r>
+    </w:p>
+    <w:p>
+      <w:pPr>
+        <w:pStyle w:val="ListParagraph"/>
+        <w:numPr>
+          <w:ilvl w:val="1"/>
+          <w:numId w:val="2"/>
+        </w:numPr>
+      </w:pPr>
+      <w:r>
+        <w:t>OutlineColor</w:t>
+      </w:r>
+    </w:p>
+    <w:p>
+      <w:pPr>
+        <w:pStyle w:val="ListParagraph"/>
+        <w:numPr>
+          <w:ilvl w:val="2"/>
+          <w:numId w:val="2"/>
+        </w:numPr>
+      </w:pPr>
+      <w:r>
+        <w:t>A Color</w:t>
+      </w:r>
+    </w:p>
+    <w:p>
+      <w:pPr>
+        <w:pStyle w:val="ListParagraph"/>
+        <w:numPr>
+          <w:ilvl w:val="0"/>
+          <w:numId w:val="2"/>
+        </w:numPr>
+      </w:pPr>
+      <w:r>
+        <w:t>*</w:t>
+      </w:r>
+      <w:r>
+        <w:t>GuiList</w:t>
+      </w:r>
+    </w:p>
+    <w:p>
+      <w:pPr>
+        <w:pStyle w:val="ListParagraph"/>
+        <w:numPr>
+          <w:ilvl w:val="1"/>
+          <w:numId w:val="2"/>
+        </w:numPr>
+      </w:pPr>
+      <w:r>
+        <w:t>Spacing</w:t>
+      </w:r>
+    </w:p>
+    <w:p>
+      <w:pPr>
+        <w:pStyle w:val="ListParagraph"/>
+        <w:numPr>
+          <w:ilvl w:val="2"/>
+          <w:numId w:val="2"/>
+        </w:numPr>
+      </w:pPr>
+      <w:r>
+        <w:t>An unsigned number</w:t>
+      </w:r>
+    </w:p>
+    <w:p>
+      <w:pPr>
+        <w:pStyle w:val="ListParagraph"/>
+        <w:numPr>
+          <w:ilvl w:val="1"/>
+          <w:numId w:val="2"/>
+        </w:numPr>
+      </w:pPr>
+      <w:r>
+        <w:t>IsVertical</w:t>
+      </w:r>
+    </w:p>
+    <w:p>
+      <w:pPr>
+        <w:pStyle w:val="ListParagraph"/>
+        <w:numPr>
+          <w:ilvl w:val="2"/>
+          <w:numId w:val="2"/>
+        </w:numPr>
+      </w:pPr>
+      <w:r>
+        <w:t>A Boolean</w:t>
+      </w:r>
+    </w:p>
+    <w:p>
+      <w:pPr>
+        <w:pStyle w:val="ListParagraph"/>
+        <w:numPr>
+          <w:ilvl w:val="1"/>
+          <w:numId w:val="2"/>
+        </w:numPr>
+      </w:pPr>
+      <w:r>
+        <w:t>BackgroundColor</w:t>
+      </w:r>
+    </w:p>
+    <w:p>
+      <w:pPr>
+        <w:pStyle w:val="ListParagraph"/>
+        <w:numPr>
+          <w:ilvl w:val="2"/>
+          <w:numId w:val="2"/>
+        </w:numPr>
+      </w:pPr>
+      <w:r>
+        <w:t>A Color</w:t>
+      </w:r>
+    </w:p>
+    <w:p>
+      <w:pPr>
+        <w:pStyle w:val="ListParagraph"/>
+        <w:numPr>
+          <w:ilvl w:val="1"/>
+          <w:numId w:val="2"/>
+        </w:numPr>
+      </w:pPr>
+      <w:r>
+        <w:t>OutlineColor</w:t>
+      </w:r>
+    </w:p>
+    <w:p>
+      <w:pPr>
+        <w:pStyle w:val="ListParagraph"/>
+        <w:numPr>
+          <w:ilvl w:val="2"/>
+          <w:numId w:val="2"/>
+        </w:numPr>
+      </w:pPr>
+      <w:r>
+        <w:t>A Color</w:t>
+      </w:r>
+    </w:p>
+    <w:p>
+      <w:pPr>
+        <w:pStyle w:val="ListParagraph"/>
+        <w:numPr>
+          <w:ilvl w:val="0"/>
+          <w:numId w:val="2"/>
+        </w:numPr>
+      </w:pPr>
+      <w:r>
+        <w:t>*</w:t>
+      </w:r>
+      <w:r>
+        <w:t>GuiGrid</w:t>
+      </w:r>
+    </w:p>
+    <w:p>
+      <w:pPr>
+        <w:pStyle w:val="ListParagraph"/>
+        <w:numPr>
+          <w:ilvl w:val="1"/>
+          <w:numId w:val="2"/>
+        </w:numPr>
+      </w:pPr>
+      <w:r>
+        <w:t>HorizontalSpacing</w:t>
+      </w:r>
+    </w:p>
+    <w:p>
+      <w:pPr>
+        <w:pStyle w:val="ListParagraph"/>
+        <w:numPr>
+          <w:ilvl w:val="2"/>
+          <w:numId w:val="2"/>
+        </w:numPr>
+      </w:pPr>
+      <w:r>
+        <w:t>An unsigned number</w:t>
+      </w:r>
+    </w:p>
+    <w:p>
+      <w:pPr>
+        <w:pStyle w:val="ListParagraph"/>
+        <w:numPr>
+          <w:ilvl w:val="1"/>
+          <w:numId w:val="2"/>
+        </w:numPr>
+      </w:pPr>
+      <w:r>
+        <w:t>VerticalSpacing</w:t>
+      </w:r>
+    </w:p>
+    <w:p>
+      <w:pPr>
+        <w:pStyle w:val="ListParagraph"/>
+        <w:numPr>
+          <w:ilvl w:val="2"/>
+          <w:numId w:val="2"/>
+        </w:numPr>
+      </w:pPr>
+      <w:r>
+        <w:t>An unsigned number</w:t>
+      </w:r>
+    </w:p>
+    <w:p>
+      <w:pPr>
+        <w:pStyle w:val="ListParagraph"/>
+        <w:numPr>
+          <w:ilvl w:val="1"/>
+          <w:numId w:val="2"/>
+        </w:numPr>
+      </w:pPr>
+      <w:r>
+        <w:t>MaxRows</w:t>
+      </w:r>
+    </w:p>
+    <w:p>
+      <w:pPr>
+        <w:pStyle w:val="ListParagraph"/>
+        <w:numPr>
+          <w:ilvl w:val="2"/>
+          <w:numId w:val="2"/>
+        </w:numPr>
+      </w:pPr>
+      <w:r>
+        <w:t>An unsigned number</w:t>
+      </w:r>
+    </w:p>
+    <w:p>
+      <w:pPr>
+        <w:pStyle w:val="ListParagraph"/>
+        <w:numPr>
+          <w:ilvl w:val="1"/>
+          <w:numId w:val="2"/>
+        </w:numPr>
+      </w:pPr>
+      <w:r>
+        <w:t>MaxColumns</w:t>
+      </w:r>
     </w:p>
     <w:p>
       <w:pPr>
@@ -1516,6 +1909,54 @@
       </w:pPr>
       <w:r>
         <w:lastRenderedPageBreak/>
+        <w:t>An unsigned number</w:t>
+      </w:r>
+    </w:p>
+    <w:p>
+      <w:pPr>
+        <w:pStyle w:val="ListParagraph"/>
+        <w:numPr>
+          <w:ilvl w:val="1"/>
+          <w:numId w:val="2"/>
+        </w:numPr>
+      </w:pPr>
+      <w:r>
+        <w:t>RowMajor</w:t>
+      </w:r>
+    </w:p>
+    <w:p>
+      <w:pPr>
+        <w:pStyle w:val="ListParagraph"/>
+        <w:numPr>
+          <w:ilvl w:val="2"/>
+          <w:numId w:val="2"/>
+        </w:numPr>
+      </w:pPr>
+      <w:r>
+        <w:t>A Boolean</w:t>
+      </w:r>
+    </w:p>
+    <w:p>
+      <w:pPr>
+        <w:pStyle w:val="ListParagraph"/>
+        <w:numPr>
+          <w:ilvl w:val="1"/>
+          <w:numId w:val="2"/>
+        </w:numPr>
+      </w:pPr>
+      <w:r>
+        <w:t>BackgroundColor</w:t>
+      </w:r>
+    </w:p>
+    <w:p>
+      <w:pPr>
+        <w:pStyle w:val="ListParagraph"/>
+        <w:numPr>
+          <w:ilvl w:val="2"/>
+          <w:numId w:val="2"/>
+        </w:numPr>
+      </w:pPr>
+      <w:r>
         <w:t>A Color</w:t>
       </w:r>
     </w:p>
@@ -1527,629 +1968,9 @@
           <w:numId w:val="2"/>
         </w:numPr>
       </w:pPr>
-      <w:proofErr w:type="spellStart"/>
-      <w:r>
-        <w:t>OutlineColor</w:t>
-      </w:r>
-      <w:proofErr w:type="spellEnd"/>
-    </w:p>
-    <w:p>
-      <w:pPr>
-        <w:pStyle w:val="ListParagraph"/>
-        <w:numPr>
-          <w:ilvl w:val="2"/>
-          <w:numId w:val="2"/>
-        </w:numPr>
-      </w:pPr>
-      <w:r>
-        <w:t>A Color</w:t>
-      </w:r>
-    </w:p>
-    <w:p>
-      <w:pPr>
-        <w:pStyle w:val="ListParagraph"/>
-        <w:numPr>
-          <w:ilvl w:val="1"/>
-          <w:numId w:val="2"/>
-        </w:numPr>
-      </w:pPr>
-      <w:proofErr w:type="spellStart"/>
-      <w:r>
-        <w:t>FocusOutlineColor</w:t>
-      </w:r>
-      <w:proofErr w:type="spellEnd"/>
-    </w:p>
-    <w:p>
-      <w:pPr>
-        <w:pStyle w:val="ListParagraph"/>
-        <w:numPr>
-          <w:ilvl w:val="2"/>
-          <w:numId w:val="2"/>
-        </w:numPr>
-      </w:pPr>
-      <w:r>
-        <w:t>A Color</w:t>
-      </w:r>
-    </w:p>
-    <w:p>
-      <w:pPr>
-        <w:pStyle w:val="ListParagraph"/>
-        <w:numPr>
-          <w:ilvl w:val="1"/>
-          <w:numId w:val="2"/>
-        </w:numPr>
-      </w:pPr>
-      <w:proofErr w:type="spellStart"/>
-      <w:r>
-        <w:t>CursorBlinkColor</w:t>
-      </w:r>
-      <w:proofErr w:type="spellEnd"/>
-    </w:p>
-    <w:p>
-      <w:pPr>
-        <w:pStyle w:val="ListParagraph"/>
-        <w:numPr>
-          <w:ilvl w:val="2"/>
-          <w:numId w:val="2"/>
-        </w:numPr>
-      </w:pPr>
-      <w:r>
-        <w:t>A Color</w:t>
-      </w:r>
-    </w:p>
-    <w:p>
-      <w:pPr>
-        <w:pStyle w:val="ListParagraph"/>
-        <w:numPr>
-          <w:ilvl w:val="1"/>
-          <w:numId w:val="2"/>
-        </w:numPr>
-      </w:pPr>
-      <w:proofErr w:type="spellStart"/>
-      <w:r>
-        <w:t>OnEnterPressed</w:t>
-      </w:r>
-      <w:proofErr w:type="spellEnd"/>
-    </w:p>
-    <w:p>
-      <w:pPr>
-        <w:pStyle w:val="ListParagraph"/>
-        <w:numPr>
-          <w:ilvl w:val="2"/>
-          <w:numId w:val="2"/>
-        </w:numPr>
-      </w:pPr>
-      <w:r>
-        <w:t>A String</w:t>
-      </w:r>
-    </w:p>
-    <w:p>
-      <w:pPr>
-        <w:pStyle w:val="ListParagraph"/>
-        <w:numPr>
-          <w:ilvl w:val="1"/>
-          <w:numId w:val="2"/>
-        </w:numPr>
-      </w:pPr>
-      <w:proofErr w:type="spellStart"/>
-      <w:r>
-        <w:t>OnKeyPressed</w:t>
-      </w:r>
-      <w:proofErr w:type="spellEnd"/>
-    </w:p>
-    <w:p>
-      <w:pPr>
-        <w:pStyle w:val="ListParagraph"/>
-        <w:numPr>
-          <w:ilvl w:val="2"/>
-          <w:numId w:val="2"/>
-        </w:numPr>
-      </w:pPr>
-      <w:r>
-        <w:t>A String</w:t>
-      </w:r>
-    </w:p>
-    <w:p>
-      <w:pPr>
-        <w:pStyle w:val="ListParagraph"/>
-        <w:numPr>
-          <w:ilvl w:val="0"/>
-          <w:numId w:val="2"/>
-        </w:numPr>
-      </w:pPr>
-      <w:r>
-        <w:t>*</w:t>
-      </w:r>
-      <w:proofErr w:type="spellStart"/>
-      <w:r>
-        <w:t>GuiRectangleButton</w:t>
-      </w:r>
-      <w:proofErr w:type="spellEnd"/>
-    </w:p>
-    <w:p>
-      <w:pPr>
-        <w:pStyle w:val="ListParagraph"/>
-        <w:numPr>
-          <w:ilvl w:val="1"/>
-          <w:numId w:val="2"/>
-        </w:numPr>
-      </w:pPr>
-      <w:r>
-        <w:t>Width</w:t>
-      </w:r>
-    </w:p>
-    <w:p>
-      <w:pPr>
-        <w:pStyle w:val="ListParagraph"/>
-        <w:numPr>
-          <w:ilvl w:val="2"/>
-          <w:numId w:val="2"/>
-        </w:numPr>
-      </w:pPr>
-      <w:r>
-        <w:t>An unsigned number</w:t>
-      </w:r>
-    </w:p>
-    <w:p>
-      <w:pPr>
-        <w:pStyle w:val="ListParagraph"/>
-        <w:numPr>
-          <w:ilvl w:val="1"/>
-          <w:numId w:val="2"/>
-        </w:numPr>
-      </w:pPr>
-      <w:r>
-        <w:t>Height</w:t>
-      </w:r>
-    </w:p>
-    <w:p>
-      <w:pPr>
-        <w:pStyle w:val="ListParagraph"/>
-        <w:numPr>
-          <w:ilvl w:val="2"/>
-          <w:numId w:val="2"/>
-        </w:numPr>
-      </w:pPr>
-      <w:r>
-        <w:t>An unsigned number</w:t>
-      </w:r>
-    </w:p>
-    <w:p>
-      <w:pPr>
-        <w:pStyle w:val="ListParagraph"/>
-        <w:numPr>
-          <w:ilvl w:val="1"/>
-          <w:numId w:val="2"/>
-        </w:numPr>
-      </w:pPr>
-      <w:proofErr w:type="spellStart"/>
-      <w:r>
-        <w:t>BackgroundColor</w:t>
-      </w:r>
-      <w:proofErr w:type="spellEnd"/>
-    </w:p>
-    <w:p>
-      <w:pPr>
-        <w:pStyle w:val="ListParagraph"/>
-        <w:numPr>
-          <w:ilvl w:val="2"/>
-          <w:numId w:val="2"/>
-        </w:numPr>
-      </w:pPr>
-      <w:r>
-        <w:t>A Color</w:t>
-      </w:r>
-    </w:p>
-    <w:p>
-      <w:pPr>
-        <w:pStyle w:val="ListParagraph"/>
-        <w:numPr>
-          <w:ilvl w:val="1"/>
-          <w:numId w:val="2"/>
-        </w:numPr>
-      </w:pPr>
-      <w:proofErr w:type="spellStart"/>
-      <w:r>
-        <w:t>HoverColor</w:t>
-      </w:r>
-      <w:proofErr w:type="spellEnd"/>
-    </w:p>
-    <w:p>
-      <w:pPr>
-        <w:pStyle w:val="ListParagraph"/>
-        <w:numPr>
-          <w:ilvl w:val="2"/>
-          <w:numId w:val="2"/>
-        </w:numPr>
-      </w:pPr>
-      <w:r>
-        <w:t>A Color</w:t>
-      </w:r>
-    </w:p>
-    <w:p>
-      <w:pPr>
-        <w:pStyle w:val="ListParagraph"/>
-        <w:numPr>
-          <w:ilvl w:val="1"/>
-          <w:numId w:val="2"/>
-        </w:numPr>
-      </w:pPr>
-      <w:proofErr w:type="spellStart"/>
-      <w:r>
-        <w:t>FocusBackgroundColor</w:t>
-      </w:r>
-      <w:proofErr w:type="spellEnd"/>
-    </w:p>
-    <w:p>
-      <w:pPr>
-        <w:pStyle w:val="ListParagraph"/>
-        <w:numPr>
-          <w:ilvl w:val="2"/>
-          <w:numId w:val="2"/>
-        </w:numPr>
-      </w:pPr>
-      <w:r>
-        <w:t>A Color</w:t>
-      </w:r>
-    </w:p>
-    <w:p>
-      <w:pPr>
-        <w:pStyle w:val="ListParagraph"/>
-        <w:numPr>
-          <w:ilvl w:val="1"/>
-          <w:numId w:val="2"/>
-        </w:numPr>
-      </w:pPr>
-      <w:proofErr w:type="spellStart"/>
-      <w:r>
-        <w:t>FocusOutlineColor</w:t>
-      </w:r>
-      <w:proofErr w:type="spellEnd"/>
-    </w:p>
-    <w:p>
-      <w:pPr>
-        <w:pStyle w:val="ListParagraph"/>
-        <w:numPr>
-          <w:ilvl w:val="2"/>
-          <w:numId w:val="2"/>
-        </w:numPr>
-      </w:pPr>
-      <w:r>
-        <w:t>A Color</w:t>
-      </w:r>
-    </w:p>
-    <w:p>
-      <w:pPr>
-        <w:pStyle w:val="ListParagraph"/>
-        <w:numPr>
-          <w:ilvl w:val="1"/>
-          <w:numId w:val="2"/>
-        </w:numPr>
-      </w:pPr>
-      <w:proofErr w:type="spellStart"/>
-      <w:r>
-        <w:t>OutlineColor</w:t>
-      </w:r>
-      <w:proofErr w:type="spellEnd"/>
-    </w:p>
-    <w:p>
-      <w:pPr>
-        <w:pStyle w:val="ListParagraph"/>
-        <w:numPr>
-          <w:ilvl w:val="2"/>
-          <w:numId w:val="2"/>
-        </w:numPr>
-      </w:pPr>
-      <w:r>
-        <w:t>A Color</w:t>
-      </w:r>
-    </w:p>
-    <w:p>
-      <w:pPr>
-        <w:pStyle w:val="ListParagraph"/>
-        <w:numPr>
-          <w:ilvl w:val="0"/>
-          <w:numId w:val="2"/>
-        </w:numPr>
-      </w:pPr>
-      <w:r>
-        <w:t>*</w:t>
-      </w:r>
-      <w:proofErr w:type="spellStart"/>
-      <w:r>
-        <w:t>GuiList</w:t>
-      </w:r>
-      <w:proofErr w:type="spellEnd"/>
-    </w:p>
-    <w:p>
-      <w:pPr>
-        <w:pStyle w:val="ListParagraph"/>
-        <w:numPr>
-          <w:ilvl w:val="1"/>
-          <w:numId w:val="2"/>
-        </w:numPr>
-      </w:pPr>
-      <w:r>
-        <w:t>Spacing</w:t>
-      </w:r>
-    </w:p>
-    <w:p>
-      <w:pPr>
-        <w:pStyle w:val="ListParagraph"/>
-        <w:numPr>
-          <w:ilvl w:val="2"/>
-          <w:numId w:val="2"/>
-        </w:numPr>
-      </w:pPr>
-      <w:r>
-        <w:t>An unsigned number</w:t>
-      </w:r>
-    </w:p>
-    <w:p>
-      <w:pPr>
-        <w:pStyle w:val="ListParagraph"/>
-        <w:numPr>
-          <w:ilvl w:val="1"/>
-          <w:numId w:val="2"/>
-        </w:numPr>
-      </w:pPr>
-      <w:proofErr w:type="spellStart"/>
-      <w:r>
-        <w:t>IsVertical</w:t>
-      </w:r>
-      <w:proofErr w:type="spellEnd"/>
-    </w:p>
-    <w:p>
-      <w:pPr>
-        <w:pStyle w:val="ListParagraph"/>
-        <w:numPr>
-          <w:ilvl w:val="2"/>
-          <w:numId w:val="2"/>
-        </w:numPr>
-      </w:pPr>
-      <w:r>
-        <w:t>A Boolean</w:t>
-      </w:r>
-    </w:p>
-    <w:p>
-      <w:pPr>
-        <w:pStyle w:val="ListParagraph"/>
-        <w:numPr>
-          <w:ilvl w:val="1"/>
-          <w:numId w:val="2"/>
-        </w:numPr>
-      </w:pPr>
-      <w:proofErr w:type="spellStart"/>
-      <w:r>
-        <w:t>BackgroundColor</w:t>
-      </w:r>
-      <w:proofErr w:type="spellEnd"/>
-    </w:p>
-    <w:p>
-      <w:pPr>
-        <w:pStyle w:val="ListParagraph"/>
-        <w:numPr>
-          <w:ilvl w:val="2"/>
-          <w:numId w:val="2"/>
-        </w:numPr>
-      </w:pPr>
-      <w:r>
-        <w:t>A Color</w:t>
-      </w:r>
-    </w:p>
-    <w:p>
-      <w:pPr>
-        <w:pStyle w:val="ListParagraph"/>
-        <w:numPr>
-          <w:ilvl w:val="1"/>
-          <w:numId w:val="2"/>
-        </w:numPr>
-      </w:pPr>
-      <w:proofErr w:type="spellStart"/>
-      <w:r>
-        <w:t>OutlineColor</w:t>
-      </w:r>
-      <w:proofErr w:type="spellEnd"/>
-    </w:p>
-    <w:p>
-      <w:pPr>
-        <w:pStyle w:val="ListParagraph"/>
-        <w:numPr>
-          <w:ilvl w:val="2"/>
-          <w:numId w:val="2"/>
-        </w:numPr>
-      </w:pPr>
-      <w:r>
-        <w:t>A Color</w:t>
-      </w:r>
-    </w:p>
-    <w:p>
-      <w:pPr>
-        <w:pStyle w:val="ListParagraph"/>
-        <w:numPr>
-          <w:ilvl w:val="0"/>
-          <w:numId w:val="2"/>
-        </w:numPr>
-      </w:pPr>
-      <w:r>
-        <w:t>*</w:t>
-      </w:r>
-      <w:proofErr w:type="spellStart"/>
-      <w:r>
-        <w:t>GuiGrid</w:t>
-      </w:r>
-      <w:proofErr w:type="spellEnd"/>
-    </w:p>
-    <w:p>
-      <w:pPr>
-        <w:pStyle w:val="ListParagraph"/>
-        <w:numPr>
-          <w:ilvl w:val="1"/>
-          <w:numId w:val="2"/>
-        </w:numPr>
-      </w:pPr>
-      <w:proofErr w:type="spellStart"/>
-      <w:r>
-        <w:t>HorizontalSpacing</w:t>
-      </w:r>
-      <w:proofErr w:type="spellEnd"/>
-    </w:p>
-    <w:p>
-      <w:pPr>
-        <w:pStyle w:val="ListParagraph"/>
-        <w:numPr>
-          <w:ilvl w:val="2"/>
-          <w:numId w:val="2"/>
-        </w:numPr>
-      </w:pPr>
-      <w:r>
-        <w:t>An unsigned number</w:t>
-      </w:r>
-    </w:p>
-    <w:p>
-      <w:pPr>
-        <w:pStyle w:val="ListParagraph"/>
-        <w:numPr>
-          <w:ilvl w:val="1"/>
-          <w:numId w:val="2"/>
-        </w:numPr>
-      </w:pPr>
-      <w:proofErr w:type="spellStart"/>
-      <w:r>
-        <w:t>VerticalSpacing</w:t>
-      </w:r>
-      <w:proofErr w:type="spellEnd"/>
-    </w:p>
-    <w:p>
-      <w:pPr>
-        <w:pStyle w:val="ListParagraph"/>
-        <w:numPr>
-          <w:ilvl w:val="2"/>
-          <w:numId w:val="2"/>
-        </w:numPr>
-      </w:pPr>
-      <w:r>
-        <w:t>An unsigned number</w:t>
-      </w:r>
-    </w:p>
-    <w:p>
-      <w:pPr>
-        <w:pStyle w:val="ListParagraph"/>
-        <w:numPr>
-          <w:ilvl w:val="1"/>
-          <w:numId w:val="2"/>
-        </w:numPr>
-      </w:pPr>
-      <w:proofErr w:type="spellStart"/>
-      <w:r>
-        <w:t>MaxRows</w:t>
-      </w:r>
-      <w:proofErr w:type="spellEnd"/>
-    </w:p>
-    <w:p>
-      <w:pPr>
-        <w:pStyle w:val="ListParagraph"/>
-        <w:numPr>
-          <w:ilvl w:val="2"/>
-          <w:numId w:val="2"/>
-        </w:numPr>
-      </w:pPr>
-      <w:r>
-        <w:t>An unsigned number</w:t>
-      </w:r>
-    </w:p>
-    <w:p>
-      <w:pPr>
-        <w:pStyle w:val="ListParagraph"/>
-        <w:numPr>
-          <w:ilvl w:val="1"/>
-          <w:numId w:val="2"/>
-        </w:numPr>
-      </w:pPr>
-      <w:proofErr w:type="spellStart"/>
-      <w:r>
-        <w:t>MaxColumns</w:t>
-      </w:r>
-      <w:proofErr w:type="spellEnd"/>
-    </w:p>
-    <w:p>
-      <w:pPr>
-        <w:pStyle w:val="ListParagraph"/>
-        <w:numPr>
-          <w:ilvl w:val="2"/>
-          <w:numId w:val="2"/>
-        </w:numPr>
-      </w:pPr>
-      <w:r>
-        <w:t>An unsigned number</w:t>
-      </w:r>
-    </w:p>
-    <w:p>
-      <w:pPr>
-        <w:pStyle w:val="ListParagraph"/>
-        <w:numPr>
-          <w:ilvl w:val="1"/>
-          <w:numId w:val="2"/>
-        </w:numPr>
-      </w:pPr>
-      <w:proofErr w:type="spellStart"/>
-      <w:r>
-        <w:lastRenderedPageBreak/>
-        <w:t>RowMajor</w:t>
-      </w:r>
-      <w:proofErr w:type="spellEnd"/>
-    </w:p>
-    <w:p>
-      <w:pPr>
-        <w:pStyle w:val="ListParagraph"/>
-        <w:numPr>
-          <w:ilvl w:val="2"/>
-          <w:numId w:val="2"/>
-        </w:numPr>
-      </w:pPr>
-      <w:r>
-        <w:t>A Boolean</w:t>
-      </w:r>
-    </w:p>
-    <w:p>
-      <w:pPr>
-        <w:pStyle w:val="ListParagraph"/>
-        <w:numPr>
-          <w:ilvl w:val="1"/>
-          <w:numId w:val="2"/>
-        </w:numPr>
-      </w:pPr>
-      <w:proofErr w:type="spellStart"/>
-      <w:r>
-        <w:t>BackgroundColor</w:t>
-      </w:r>
-      <w:proofErr w:type="spellEnd"/>
-    </w:p>
-    <w:p>
-      <w:pPr>
-        <w:pStyle w:val="ListParagraph"/>
-        <w:numPr>
-          <w:ilvl w:val="2"/>
-          <w:numId w:val="2"/>
-        </w:numPr>
-      </w:pPr>
-      <w:r>
-        <w:t>A Color</w:t>
-      </w:r>
-    </w:p>
-    <w:p>
-      <w:pPr>
-        <w:pStyle w:val="ListParagraph"/>
-        <w:numPr>
-          <w:ilvl w:val="1"/>
-          <w:numId w:val="2"/>
-        </w:numPr>
-      </w:pPr>
-      <w:proofErr w:type="spellStart"/>
       <w:r>
         <w:t>OutliineColor</w:t>
       </w:r>
-      <w:proofErr w:type="spellEnd"/>
     </w:p>
     <w:p>
       <w:pPr>
@@ -2183,7 +2004,7 @@
 </file>
 
 <file path=word/numbering.xml><?xml version="1.0" encoding="utf-8"?>
-<w:numbering xmlns:wpc="http://schemas.microsoft.com/office/word/2010/wordprocessingCanvas" xmlns:cx="http://schemas.microsoft.com/office/drawing/2014/chartex" xmlns:cx1="http://schemas.microsoft.com/office/drawing/2015/9/8/chartex" xmlns:cx2="http://schemas.microsoft.com/office/drawing/2015/10/21/chartex" xmlns:cx3="http://schemas.microsoft.com/office/drawing/2016/5/9/chartex" xmlns:cx4="http://schemas.microsoft.com/office/drawing/2016/5/10/chartex" xmlns:cx5="http://schemas.microsoft.com/office/drawing/2016/5/11/chartex" xmlns:cx6="http://schemas.microsoft.com/office/drawing/2016/5/12/chartex" xmlns:cx7="http://schemas.microsoft.com/office/drawing/2016/5/13/chartex" xmlns:cx8="http://schemas.microsoft.com/office/drawing/2016/5/14/chartex" xmlns:mc="http://schemas.openxmlformats.org/markup-compatibility/2006" xmlns:aink="http://schemas.microsoft.com/office/drawing/2016/ink" xmlns:am3d="http://schemas.microsoft.com/office/drawing/2017/model3d" xmlns:o="urn:schemas-microsoft-com:office:office" xmlns:r="http://schemas.openxmlformats.org/officeDocument/2006/relationships" xmlns:m="http://schemas.openxmlformats.org/officeDocument/2006/math" xmlns:v="urn:schemas-microsoft-com:vml" xmlns:wp14="http://schemas.microsoft.com/office/word/2010/wordprocessingDrawing" xmlns:wp="http://schemas.openxmlformats.org/drawingml/2006/wordprocessingDrawing" xmlns:w10="urn:schemas-microsoft-com:office:word" xmlns:w="http://schemas.openxmlformats.org/wordprocessingml/2006/main" xmlns:w14="http://schemas.microsoft.com/office/word/2010/wordml" xmlns:w15="http://schemas.microsoft.com/office/word/2012/wordml" xmlns:w16cex="http://schemas.microsoft.com/office/word/2018/wordml/cex" xmlns:w16cid="http://schemas.microsoft.com/office/word/2016/wordml/cid" xmlns:w16="http://schemas.microsoft.com/office/word/2018/wordml" xmlns:w16sdtdh="http://schemas.microsoft.com/office/word/2020/wordml/sdtdatahash" xmlns:w16se="http://schemas.microsoft.com/office/word/2015/wordml/symex" xmlns:wpg="http://schemas.microsoft.com/office/word/2010/wordprocessingGroup" xmlns:wpi="http://schemas.microsoft.com/office/word/2010/wordprocessingInk" xmlns:wne="http://schemas.microsoft.com/office/word/2006/wordml" xmlns:wps="http://schemas.microsoft.com/office/word/2010/wordprocessingShape" mc:Ignorable="w14 w15 w16se w16cid w16 w16cex w16sdtdh wp14">
+<w:numbering xmlns:wpc="http://schemas.microsoft.com/office/word/2010/wordprocessingCanvas" xmlns:cx="http://schemas.microsoft.com/office/drawing/2014/chartex" xmlns:cx1="http://schemas.microsoft.com/office/drawing/2015/9/8/chartex" xmlns:cx2="http://schemas.microsoft.com/office/drawing/2015/10/21/chartex" xmlns:cx3="http://schemas.microsoft.com/office/drawing/2016/5/9/chartex" xmlns:cx4="http://schemas.microsoft.com/office/drawing/2016/5/10/chartex" xmlns:cx5="http://schemas.microsoft.com/office/drawing/2016/5/11/chartex" xmlns:cx6="http://schemas.microsoft.com/office/drawing/2016/5/12/chartex" xmlns:cx7="http://schemas.microsoft.com/office/drawing/2016/5/13/chartex" xmlns:cx8="http://schemas.microsoft.com/office/drawing/2016/5/14/chartex" xmlns:mc="http://schemas.openxmlformats.org/markup-compatibility/2006" xmlns:aink="http://schemas.microsoft.com/office/drawing/2016/ink" xmlns:am3d="http://schemas.microsoft.com/office/drawing/2017/model3d" xmlns:o="urn:schemas-microsoft-com:office:office" xmlns:oel="http://schemas.microsoft.com/office/2019/extlst" xmlns:r="http://schemas.openxmlformats.org/officeDocument/2006/relationships" xmlns:m="http://schemas.openxmlformats.org/officeDocument/2006/math" xmlns:v="urn:schemas-microsoft-com:vml" xmlns:wp14="http://schemas.microsoft.com/office/word/2010/wordprocessingDrawing" xmlns:wp="http://schemas.openxmlformats.org/drawingml/2006/wordprocessingDrawing" xmlns:w10="urn:schemas-microsoft-com:office:word" xmlns:w="http://schemas.openxmlformats.org/wordprocessingml/2006/main" xmlns:w14="http://schemas.microsoft.com/office/word/2010/wordml" xmlns:w15="http://schemas.microsoft.com/office/word/2012/wordml" xmlns:w16cex="http://schemas.microsoft.com/office/word/2018/wordml/cex" xmlns:w16cid="http://schemas.microsoft.com/office/word/2016/wordml/cid" xmlns:w16="http://schemas.microsoft.com/office/word/2018/wordml" xmlns:w16sdtdh="http://schemas.microsoft.com/office/word/2020/wordml/sdtdatahash" xmlns:w16se="http://schemas.microsoft.com/office/word/2015/wordml/symex" xmlns:wpg="http://schemas.microsoft.com/office/word/2010/wordprocessingGroup" xmlns:wpi="http://schemas.microsoft.com/office/word/2010/wordprocessingInk" xmlns:wne="http://schemas.microsoft.com/office/word/2006/wordml" xmlns:wps="http://schemas.microsoft.com/office/word/2010/wordprocessingShape" mc:Ignorable="w14 w15 w16se w16cid w16 w16cex w16sdtdh wp14">
   <w:abstractNum w:abstractNumId="0" w15:restartNumberingAfterBreak="0">
     <w:nsid w:val="4A445DD4"/>
     <w:multiLevelType w:val="hybridMultilevel"/>
@@ -2410,10 +2231,10 @@
       </w:rPr>
     </w:lvl>
   </w:abstractNum>
-  <w:num w:numId="1">
+  <w:num w:numId="1" w16cid:durableId="75246273">
     <w:abstractNumId w:val="1"/>
   </w:num>
-  <w:num w:numId="2">
+  <w:num w:numId="2" w16cid:durableId="1248273449">
     <w:abstractNumId w:val="0"/>
   </w:num>
 </w:numbering>

</xml_diff>

<commit_message>
Adjusted how the classes Object and Class work so that they persist on object copy. Adjusted Image drawing. Adjusted Gui and Input. Temporary push
</commit_message>
<xml_diff>
--- a/Notes/GuiManager/Loader.docx
+++ b/Notes/GuiManager/Loader.docx
@@ -1163,7 +1163,10 @@
         </w:numPr>
       </w:pPr>
       <w:r>
-        <w:t>AllowLineBreaks</w:t>
+        <w:t>Allow</w:t>
+      </w:r>
+      <w:r>
+        <w:t>WrapText</w:t>
       </w:r>
     </w:p>
     <w:p>
@@ -1467,6 +1470,33 @@
         </w:numPr>
       </w:pPr>
       <w:r>
+        <w:t>Allow</w:t>
+      </w:r>
+      <w:r>
+        <w:t>LineBreaks</w:t>
+      </w:r>
+    </w:p>
+    <w:p>
+      <w:pPr>
+        <w:pStyle w:val="ListParagraph"/>
+        <w:numPr>
+          <w:ilvl w:val="2"/>
+          <w:numId w:val="2"/>
+        </w:numPr>
+      </w:pPr>
+      <w:r>
+        <w:t>A Boolean</w:t>
+      </w:r>
+    </w:p>
+    <w:p>
+      <w:pPr>
+        <w:pStyle w:val="ListParagraph"/>
+        <w:numPr>
+          <w:ilvl w:val="1"/>
+          <w:numId w:val="2"/>
+        </w:numPr>
+      </w:pPr>
+      <w:r>
         <w:t>OnEnterPressed</w:t>
       </w:r>
     </w:p>
@@ -1884,6 +1914,7 @@
         </w:numPr>
       </w:pPr>
       <w:r>
+        <w:lastRenderedPageBreak/>
         <w:t>An unsigned number</w:t>
       </w:r>
     </w:p>
@@ -1908,7 +1939,6 @@
         </w:numPr>
       </w:pPr>
       <w:r>
-        <w:lastRenderedPageBreak/>
         <w:t>An unsigned number</w:t>
       </w:r>
     </w:p>

</xml_diff>

<commit_message>
Added DatePicker to Gui, Bug fixes, Added base64 conversion. Temporary push for dev on different system
</commit_message>
<xml_diff>
--- a/Notes/GuiManager/Loader.docx
+++ b/Notes/GuiManager/Loader.docx
@@ -106,7 +106,23 @@
         </w:numPr>
       </w:pPr>
       <w:r>
-        <w:t>Note that a class with sub Gui Objects will not have them directly accessible through xml (meaning textbox can (but does not have to) allow all customization options for textblocks)</w:t>
+        <w:t xml:space="preserve">Note that a class with sub </w:t>
+      </w:r>
+      <w:proofErr w:type="spellStart"/>
+      <w:r>
+        <w:t>Gui</w:t>
+      </w:r>
+      <w:proofErr w:type="spellEnd"/>
+      <w:r>
+        <w:t xml:space="preserve"> Objects will not have them directly accessible through xml (meaning textbox can (but does not have to) allow all customization options for </w:t>
+      </w:r>
+      <w:proofErr w:type="spellStart"/>
+      <w:r>
+        <w:t>textblocks</w:t>
+      </w:r>
+      <w:proofErr w:type="spellEnd"/>
+      <w:r>
+        <w:t>)</w:t>
       </w:r>
     </w:p>
     <w:p>
@@ -184,7 +200,15 @@
         </w:numPr>
       </w:pPr>
       <w:r>
-        <w:t>Note that not all gui elements will be available.</w:t>
+        <w:t xml:space="preserve">Note that not all </w:t>
+      </w:r>
+      <w:proofErr w:type="spellStart"/>
+      <w:r>
+        <w:t>gui</w:t>
+      </w:r>
+      <w:proofErr w:type="spellEnd"/>
+      <w:r>
+        <w:t xml:space="preserve"> elements will be available.</w:t>
       </w:r>
     </w:p>
     <w:p>
@@ -195,8 +219,13 @@
           <w:numId w:val="1"/>
         </w:numPr>
       </w:pPr>
-      <w:r>
-        <w:t>GuiImage will not be</w:t>
+      <w:proofErr w:type="spellStart"/>
+      <w:r>
+        <w:t>GuiImage</w:t>
+      </w:r>
+      <w:proofErr w:type="spellEnd"/>
+      <w:r>
+        <w:t xml:space="preserve"> will not be</w:t>
       </w:r>
     </w:p>
     <w:p>
@@ -208,7 +237,15 @@
         </w:numPr>
       </w:pPr>
       <w:r>
-        <w:t>Use GuiSprite instead as it can load data and clear memory.</w:t>
+        <w:t xml:space="preserve">Use </w:t>
+      </w:r>
+      <w:proofErr w:type="spellStart"/>
+      <w:r>
+        <w:t>GuiSprite</w:t>
+      </w:r>
+      <w:proofErr w:type="spellEnd"/>
+      <w:r>
+        <w:t xml:space="preserve"> instead as it can load data and clear memory.</w:t>
       </w:r>
     </w:p>
     <w:p/>
@@ -220,8 +257,13 @@
     <w:p>
       <w:r>
         <w:tab/>
-        <w:t>&lt;GuiBox</w:t>
-      </w:r>
+        <w:t>&lt;</w:t>
+      </w:r>
+      <w:proofErr w:type="spellStart"/>
+      <w:r>
+        <w:t>GuiBox</w:t>
+      </w:r>
+      <w:proofErr w:type="spellEnd"/>
       <w:r>
         <w:t xml:space="preserve"> id=”b1” x=”0” y=”0” width=”320” height=”32” background-color=”blue”/&gt;</w:t>
       </w:r>
@@ -229,7 +271,15 @@
     <w:p>
       <w:r>
         <w:tab/>
-        <w:t>&lt;GuiBox id=”b2” x=”0” y=”48” width=”320” height=”32” background-color=”white”&gt;</w:t>
+        <w:t>&lt;</w:t>
+      </w:r>
+      <w:proofErr w:type="spellStart"/>
+      <w:r>
+        <w:t>GuiBox</w:t>
+      </w:r>
+      <w:proofErr w:type="spellEnd"/>
+      <w:r>
+        <w:t xml:space="preserve"> id=”b2” x=”0” y=”48” width=”320” height=”32” background-color=”white”&gt;</w:t>
       </w:r>
     </w:p>
     <w:p>
@@ -238,13 +288,29 @@
       </w:r>
       <w:r>
         <w:tab/>
-        <w:t>&lt;GuiText id=”text1” width=”320” height=”32” text-color=”black” text=”Good Text”/&gt;</w:t>
+        <w:t>&lt;</w:t>
+      </w:r>
+      <w:proofErr w:type="spellStart"/>
+      <w:r>
+        <w:t>GuiText</w:t>
+      </w:r>
+      <w:proofErr w:type="spellEnd"/>
+      <w:r>
+        <w:t xml:space="preserve"> id=”text1” width=”320” height=”32” text-color=”black” text=”Good Text”/&gt;</w:t>
       </w:r>
     </w:p>
     <w:p>
       <w:r>
         <w:tab/>
-        <w:t>&lt;/GuiBox&gt;</w:t>
+        <w:t>&lt;/</w:t>
+      </w:r>
+      <w:proofErr w:type="spellStart"/>
+      <w:r>
+        <w:t>GuiBox</w:t>
+      </w:r>
+      <w:proofErr w:type="spellEnd"/>
+      <w:r>
+        <w:t>&gt;</w:t>
       </w:r>
     </w:p>
     <w:p/>
@@ -258,8 +324,13 @@
         <w:lastRenderedPageBreak/>
         <w:t xml:space="preserve">Valid options for each </w:t>
       </w:r>
-      <w:r>
-        <w:t>Gui Object:</w:t>
+      <w:proofErr w:type="spellStart"/>
+      <w:r>
+        <w:t>Gui</w:t>
+      </w:r>
+      <w:proofErr w:type="spellEnd"/>
+      <w:r>
+        <w:t xml:space="preserve"> Object:</w:t>
       </w:r>
     </w:p>
     <w:p>
@@ -270,9 +341,11 @@
           <w:numId w:val="2"/>
         </w:numPr>
       </w:pPr>
+      <w:proofErr w:type="spellStart"/>
       <w:r>
         <w:t>GuiInstance</w:t>
       </w:r>
+      <w:proofErr w:type="spellEnd"/>
     </w:p>
     <w:p>
       <w:pPr>
@@ -357,9 +430,11 @@
           <w:numId w:val="2"/>
         </w:numPr>
       </w:pPr>
+      <w:proofErr w:type="spellStart"/>
       <w:r>
         <w:t>AlwaysFocus</w:t>
       </w:r>
+      <w:proofErr w:type="spellEnd"/>
     </w:p>
     <w:p>
       <w:pPr>
@@ -384,9 +459,11 @@
           <w:numId w:val="2"/>
         </w:numPr>
       </w:pPr>
+      <w:proofErr w:type="spellStart"/>
       <w:r>
         <w:t>OnActive</w:t>
       </w:r>
+      <w:proofErr w:type="spellEnd"/>
     </w:p>
     <w:p>
       <w:pPr>
@@ -408,9 +485,11 @@
           <w:numId w:val="2"/>
         </w:numPr>
       </w:pPr>
+      <w:proofErr w:type="spellStart"/>
       <w:r>
         <w:t>OnFocus</w:t>
       </w:r>
+      <w:proofErr w:type="spellEnd"/>
     </w:p>
     <w:p>
       <w:pPr>
@@ -432,9 +511,11 @@
           <w:numId w:val="2"/>
         </w:numPr>
       </w:pPr>
+      <w:proofErr w:type="spellStart"/>
       <w:r>
         <w:t>OnVisible</w:t>
       </w:r>
+      <w:proofErr w:type="spellEnd"/>
     </w:p>
     <w:p>
       <w:pPr>
@@ -456,9 +537,11 @@
           <w:numId w:val="2"/>
         </w:numPr>
       </w:pPr>
+      <w:proofErr w:type="spellStart"/>
       <w:r>
         <w:t>OnDeactivate</w:t>
       </w:r>
+      <w:proofErr w:type="spellEnd"/>
     </w:p>
     <w:p>
       <w:pPr>
@@ -480,9 +563,11 @@
           <w:numId w:val="2"/>
         </w:numPr>
       </w:pPr>
+      <w:proofErr w:type="spellStart"/>
       <w:r>
         <w:t>OnInvisible</w:t>
       </w:r>
+      <w:proofErr w:type="spellEnd"/>
     </w:p>
     <w:p>
       <w:pPr>
@@ -504,9 +589,11 @@
           <w:numId w:val="2"/>
         </w:numPr>
       </w:pPr>
+      <w:proofErr w:type="spellStart"/>
       <w:r>
         <w:t>OnChanged</w:t>
       </w:r>
+      <w:proofErr w:type="spellEnd"/>
     </w:p>
     <w:p>
       <w:pPr>
@@ -579,9 +666,11 @@
       <w:r>
         <w:t>*</w:t>
       </w:r>
+      <w:proofErr w:type="spellStart"/>
       <w:r>
         <w:t>GuiContainer</w:t>
       </w:r>
+      <w:proofErr w:type="spellEnd"/>
     </w:p>
     <w:p>
       <w:pPr>
@@ -603,21 +692,25 @@
           <w:numId w:val="2"/>
         </w:numPr>
       </w:pPr>
+      <w:proofErr w:type="spellStart"/>
       <w:r>
         <w:t>GuiCustomObject</w:t>
       </w:r>
-    </w:p>
-    <w:p>
-      <w:pPr>
-        <w:pStyle w:val="ListParagraph"/>
-        <w:numPr>
-          <w:ilvl w:val="1"/>
-          <w:numId w:val="2"/>
-        </w:numPr>
-      </w:pPr>
+      <w:proofErr w:type="spellEnd"/>
+    </w:p>
+    <w:p>
+      <w:pPr>
+        <w:pStyle w:val="ListParagraph"/>
+        <w:numPr>
+          <w:ilvl w:val="1"/>
+          <w:numId w:val="2"/>
+        </w:numPr>
+      </w:pPr>
+      <w:proofErr w:type="spellStart"/>
       <w:r>
         <w:t>UpdateFunction</w:t>
       </w:r>
+      <w:proofErr w:type="spellEnd"/>
     </w:p>
     <w:p>
       <w:pPr>
@@ -639,9 +732,11 @@
           <w:numId w:val="2"/>
         </w:numPr>
       </w:pPr>
+      <w:proofErr w:type="spellStart"/>
       <w:r>
         <w:t>RenderFunction</w:t>
       </w:r>
+      <w:proofErr w:type="spellEnd"/>
     </w:p>
     <w:p>
       <w:pPr>
@@ -663,9 +758,11 @@
           <w:numId w:val="2"/>
         </w:numPr>
       </w:pPr>
+      <w:proofErr w:type="spellStart"/>
       <w:r>
         <w:t>GuiCanvas</w:t>
       </w:r>
+      <w:proofErr w:type="spellEnd"/>
       <w:r>
         <w:t xml:space="preserve"> (Should be changed to draw the children)</w:t>
       </w:r>
@@ -738,9 +835,11 @@
           <w:numId w:val="2"/>
         </w:numPr>
       </w:pPr>
+      <w:proofErr w:type="spellStart"/>
       <w:r>
         <w:t>ClearColor</w:t>
       </w:r>
+      <w:proofErr w:type="spellEnd"/>
     </w:p>
     <w:p>
       <w:pPr>
@@ -765,21 +864,25 @@
       <w:r>
         <w:t>*</w:t>
       </w:r>
+      <w:proofErr w:type="spellStart"/>
       <w:r>
         <w:t>GuiSprite</w:t>
       </w:r>
-    </w:p>
-    <w:p>
-      <w:pPr>
-        <w:pStyle w:val="ListParagraph"/>
-        <w:numPr>
-          <w:ilvl w:val="1"/>
-          <w:numId w:val="2"/>
-        </w:numPr>
-      </w:pPr>
+      <w:proofErr w:type="spellEnd"/>
+    </w:p>
+    <w:p>
+      <w:pPr>
+        <w:pStyle w:val="ListParagraph"/>
+        <w:numPr>
+          <w:ilvl w:val="1"/>
+          <w:numId w:val="2"/>
+        </w:numPr>
+      </w:pPr>
+      <w:proofErr w:type="spellStart"/>
       <w:r>
         <w:t>Src</w:t>
       </w:r>
+      <w:proofErr w:type="spellEnd"/>
     </w:p>
     <w:p>
       <w:pPr>
@@ -801,9 +904,11 @@
           <w:numId w:val="2"/>
         </w:numPr>
       </w:pPr>
+      <w:proofErr w:type="spellStart"/>
       <w:r>
         <w:t>XScale</w:t>
       </w:r>
+      <w:proofErr w:type="spellEnd"/>
     </w:p>
     <w:p>
       <w:pPr>
@@ -826,9 +931,11 @@
           <w:numId w:val="2"/>
         </w:numPr>
       </w:pPr>
+      <w:proofErr w:type="spellStart"/>
       <w:r>
         <w:t>YScale</w:t>
       </w:r>
+      <w:proofErr w:type="spellEnd"/>
     </w:p>
     <w:p>
       <w:pPr>
@@ -937,24 +1044,28 @@
       <w:r>
         <w:t>*</w:t>
       </w:r>
+      <w:proofErr w:type="spellStart"/>
       <w:r>
         <w:t>GuiTextBlock</w:t>
       </w:r>
-    </w:p>
-    <w:p>
-      <w:pPr>
-        <w:pStyle w:val="ListParagraph"/>
-        <w:numPr>
-          <w:ilvl w:val="1"/>
-          <w:numId w:val="2"/>
-        </w:numPr>
-      </w:pPr>
+      <w:proofErr w:type="spellEnd"/>
+    </w:p>
+    <w:p>
+      <w:pPr>
+        <w:pStyle w:val="ListParagraph"/>
+        <w:numPr>
+          <w:ilvl w:val="1"/>
+          <w:numId w:val="2"/>
+        </w:numPr>
+      </w:pPr>
+      <w:proofErr w:type="spellStart"/>
       <w:r>
         <w:t>Max</w:t>
       </w:r>
       <w:r>
         <w:t>Width</w:t>
       </w:r>
+      <w:proofErr w:type="spellEnd"/>
     </w:p>
     <w:p>
       <w:pPr>
@@ -976,12 +1087,14 @@
           <w:numId w:val="2"/>
         </w:numPr>
       </w:pPr>
+      <w:proofErr w:type="spellStart"/>
       <w:r>
         <w:t>Max</w:t>
       </w:r>
       <w:r>
         <w:t>Height</w:t>
       </w:r>
+      <w:proofErr w:type="spellEnd"/>
     </w:p>
     <w:p>
       <w:pPr>
@@ -1042,9 +1155,11 @@
           <w:numId w:val="2"/>
         </w:numPr>
       </w:pPr>
+      <w:proofErr w:type="spellStart"/>
       <w:r>
         <w:t>TextColor</w:t>
       </w:r>
+      <w:proofErr w:type="spellEnd"/>
     </w:p>
     <w:p>
       <w:pPr>
@@ -1066,9 +1181,11 @@
           <w:numId w:val="2"/>
         </w:numPr>
       </w:pPr>
+      <w:proofErr w:type="spellStart"/>
       <w:r>
         <w:t>HighlightColor</w:t>
       </w:r>
+      <w:proofErr w:type="spellEnd"/>
     </w:p>
     <w:p>
       <w:pPr>
@@ -1090,9 +1207,11 @@
           <w:numId w:val="2"/>
         </w:numPr>
       </w:pPr>
+      <w:proofErr w:type="spellStart"/>
       <w:r>
         <w:t>AllowHighlight</w:t>
       </w:r>
+      <w:proofErr w:type="spellEnd"/>
     </w:p>
     <w:p>
       <w:pPr>
@@ -1114,9 +1233,11 @@
           <w:numId w:val="2"/>
         </w:numPr>
       </w:pPr>
+      <w:proofErr w:type="spellStart"/>
       <w:r>
         <w:t>HighlightStartPos</w:t>
       </w:r>
+      <w:proofErr w:type="spellEnd"/>
     </w:p>
     <w:p>
       <w:pPr>
@@ -1138,9 +1259,11 @@
           <w:numId w:val="2"/>
         </w:numPr>
       </w:pPr>
+      <w:proofErr w:type="spellStart"/>
       <w:r>
         <w:t>HighlightEndPos</w:t>
       </w:r>
+      <w:proofErr w:type="spellEnd"/>
     </w:p>
     <w:p>
       <w:pPr>
@@ -1162,12 +1285,14 @@
           <w:numId w:val="2"/>
         </w:numPr>
       </w:pPr>
+      <w:proofErr w:type="spellStart"/>
       <w:r>
         <w:t>Allow</w:t>
       </w:r>
       <w:r>
         <w:t>WrapText</w:t>
       </w:r>
+      <w:proofErr w:type="spellEnd"/>
     </w:p>
     <w:p>
       <w:pPr>
@@ -1213,9 +1338,11 @@
           <w:numId w:val="2"/>
         </w:numPr>
       </w:pPr>
+      <w:proofErr w:type="spellStart"/>
       <w:r>
         <w:t>OffsetX</w:t>
       </w:r>
+      <w:proofErr w:type="spellEnd"/>
     </w:p>
     <w:p>
       <w:pPr>
@@ -1237,9 +1364,11 @@
           <w:numId w:val="2"/>
         </w:numPr>
       </w:pPr>
+      <w:proofErr w:type="spellStart"/>
       <w:r>
         <w:t>OffsetY</w:t>
       </w:r>
+      <w:proofErr w:type="spellEnd"/>
     </w:p>
     <w:p>
       <w:pPr>
@@ -1264,8 +1393,21 @@
       <w:r>
         <w:t>*</w:t>
       </w:r>
-      <w:r>
-        <w:t>GuiTextBox (All of the options from GuiTextBlock)</w:t>
+      <w:proofErr w:type="spellStart"/>
+      <w:r>
+        <w:t>GuiTextBox</w:t>
+      </w:r>
+      <w:proofErr w:type="spellEnd"/>
+      <w:r>
+        <w:t xml:space="preserve"> (All of the options from </w:t>
+      </w:r>
+      <w:proofErr w:type="spellStart"/>
+      <w:r>
+        <w:t>GuiTextBlock</w:t>
+      </w:r>
+      <w:proofErr w:type="spellEnd"/>
+      <w:r>
+        <w:t>)</w:t>
       </w:r>
     </w:p>
     <w:p>
@@ -1324,9 +1466,11 @@
           <w:numId w:val="2"/>
         </w:numPr>
       </w:pPr>
+      <w:proofErr w:type="spellStart"/>
       <w:r>
         <w:t>CursorBlinkTimer</w:t>
       </w:r>
+      <w:proofErr w:type="spellEnd"/>
     </w:p>
     <w:p>
       <w:pPr>
@@ -1348,9 +1492,11 @@
           <w:numId w:val="2"/>
         </w:numPr>
       </w:pPr>
+      <w:proofErr w:type="spellStart"/>
       <w:r>
         <w:t>CursorWidth</w:t>
       </w:r>
+      <w:proofErr w:type="spellEnd"/>
     </w:p>
     <w:p>
       <w:pPr>
@@ -1372,10 +1518,12 @@
           <w:numId w:val="2"/>
         </w:numPr>
       </w:pPr>
+      <w:proofErr w:type="spellStart"/>
       <w:r>
         <w:lastRenderedPageBreak/>
         <w:t>BackgroundColor</w:t>
       </w:r>
+      <w:proofErr w:type="spellEnd"/>
     </w:p>
     <w:p>
       <w:pPr>
@@ -1397,9 +1545,11 @@
           <w:numId w:val="2"/>
         </w:numPr>
       </w:pPr>
+      <w:proofErr w:type="spellStart"/>
       <w:r>
         <w:t>OutlineColor</w:t>
       </w:r>
+      <w:proofErr w:type="spellEnd"/>
     </w:p>
     <w:p>
       <w:pPr>
@@ -1421,9 +1571,11 @@
           <w:numId w:val="2"/>
         </w:numPr>
       </w:pPr>
+      <w:proofErr w:type="spellStart"/>
       <w:r>
         <w:t>FocusOutlineColor</w:t>
       </w:r>
+      <w:proofErr w:type="spellEnd"/>
     </w:p>
     <w:p>
       <w:pPr>
@@ -1445,9 +1597,11 @@
           <w:numId w:val="2"/>
         </w:numPr>
       </w:pPr>
+      <w:proofErr w:type="spellStart"/>
       <w:r>
         <w:t>CursorBlinkColor</w:t>
       </w:r>
+      <w:proofErr w:type="spellEnd"/>
     </w:p>
     <w:p>
       <w:pPr>
@@ -1469,12 +1623,11 @@
           <w:numId w:val="2"/>
         </w:numPr>
       </w:pPr>
-      <w:r>
-        <w:t>Allow</w:t>
-      </w:r>
-      <w:r>
-        <w:t>LineBreaks</w:t>
-      </w:r>
+      <w:proofErr w:type="spellStart"/>
+      <w:r>
+        <w:t>AllowLineBreaks</w:t>
+      </w:r>
+      <w:proofErr w:type="spellEnd"/>
     </w:p>
     <w:p>
       <w:pPr>
@@ -1496,9 +1649,11 @@
           <w:numId w:val="2"/>
         </w:numPr>
       </w:pPr>
+      <w:proofErr w:type="spellStart"/>
       <w:r>
         <w:t>OnEnterPressed</w:t>
       </w:r>
+      <w:proofErr w:type="spellEnd"/>
     </w:p>
     <w:p>
       <w:pPr>
@@ -1520,9 +1675,11 @@
           <w:numId w:val="2"/>
         </w:numPr>
       </w:pPr>
+      <w:proofErr w:type="spellStart"/>
       <w:r>
         <w:t>OnKeyPressed</w:t>
       </w:r>
+      <w:proofErr w:type="spellEnd"/>
     </w:p>
     <w:p>
       <w:pPr>
@@ -1547,9 +1704,11 @@
       <w:r>
         <w:t>*</w:t>
       </w:r>
+      <w:proofErr w:type="spellStart"/>
       <w:r>
         <w:t>GuiRectangleButton</w:t>
       </w:r>
+      <w:proofErr w:type="spellEnd"/>
     </w:p>
     <w:p>
       <w:pPr>
@@ -1607,9 +1766,11 @@
           <w:numId w:val="2"/>
         </w:numPr>
       </w:pPr>
+      <w:proofErr w:type="spellStart"/>
       <w:r>
         <w:t>BackgroundColor</w:t>
       </w:r>
+      <w:proofErr w:type="spellEnd"/>
     </w:p>
     <w:p>
       <w:pPr>
@@ -1631,9 +1792,11 @@
           <w:numId w:val="2"/>
         </w:numPr>
       </w:pPr>
+      <w:proofErr w:type="spellStart"/>
       <w:r>
         <w:t>HoverColor</w:t>
       </w:r>
+      <w:proofErr w:type="spellEnd"/>
     </w:p>
     <w:p>
       <w:pPr>
@@ -1655,9 +1818,11 @@
           <w:numId w:val="2"/>
         </w:numPr>
       </w:pPr>
+      <w:proofErr w:type="spellStart"/>
       <w:r>
         <w:t>FocusBackgroundColor</w:t>
       </w:r>
+      <w:proofErr w:type="spellEnd"/>
     </w:p>
     <w:p>
       <w:pPr>
@@ -1679,9 +1844,11 @@
           <w:numId w:val="2"/>
         </w:numPr>
       </w:pPr>
+      <w:proofErr w:type="spellStart"/>
       <w:r>
         <w:t>FocusOutlineColor</w:t>
       </w:r>
+      <w:proofErr w:type="spellEnd"/>
     </w:p>
     <w:p>
       <w:pPr>
@@ -1703,9 +1870,11 @@
           <w:numId w:val="2"/>
         </w:numPr>
       </w:pPr>
+      <w:proofErr w:type="spellStart"/>
       <w:r>
         <w:t>OutlineColor</w:t>
       </w:r>
+      <w:proofErr w:type="spellEnd"/>
     </w:p>
     <w:p>
       <w:pPr>
@@ -1730,9 +1899,11 @@
       <w:r>
         <w:t>*</w:t>
       </w:r>
+      <w:proofErr w:type="spellStart"/>
       <w:r>
         <w:t>GuiList</w:t>
       </w:r>
+      <w:proofErr w:type="spellEnd"/>
     </w:p>
     <w:p>
       <w:pPr>
@@ -1766,9 +1937,11 @@
           <w:numId w:val="2"/>
         </w:numPr>
       </w:pPr>
+      <w:proofErr w:type="spellStart"/>
       <w:r>
         <w:t>IsVertical</w:t>
       </w:r>
+      <w:proofErr w:type="spellEnd"/>
     </w:p>
     <w:p>
       <w:pPr>
@@ -1790,9 +1963,11 @@
           <w:numId w:val="2"/>
         </w:numPr>
       </w:pPr>
+      <w:proofErr w:type="spellStart"/>
       <w:r>
         <w:t>BackgroundColor</w:t>
       </w:r>
+      <w:proofErr w:type="spellEnd"/>
     </w:p>
     <w:p>
       <w:pPr>
@@ -1814,9 +1989,11 @@
           <w:numId w:val="2"/>
         </w:numPr>
       </w:pPr>
+      <w:proofErr w:type="spellStart"/>
       <w:r>
         <w:t>OutlineColor</w:t>
       </w:r>
+      <w:proofErr w:type="spellEnd"/>
     </w:p>
     <w:p>
       <w:pPr>
@@ -1841,21 +2018,25 @@
       <w:r>
         <w:t>*</w:t>
       </w:r>
+      <w:proofErr w:type="spellStart"/>
       <w:r>
         <w:t>GuiGrid</w:t>
       </w:r>
-    </w:p>
-    <w:p>
-      <w:pPr>
-        <w:pStyle w:val="ListParagraph"/>
-        <w:numPr>
-          <w:ilvl w:val="1"/>
-          <w:numId w:val="2"/>
-        </w:numPr>
-      </w:pPr>
+      <w:proofErr w:type="spellEnd"/>
+    </w:p>
+    <w:p>
+      <w:pPr>
+        <w:pStyle w:val="ListParagraph"/>
+        <w:numPr>
+          <w:ilvl w:val="1"/>
+          <w:numId w:val="2"/>
+        </w:numPr>
+      </w:pPr>
+      <w:proofErr w:type="spellStart"/>
       <w:r>
         <w:t>HorizontalSpacing</w:t>
       </w:r>
+      <w:proofErr w:type="spellEnd"/>
     </w:p>
     <w:p>
       <w:pPr>
@@ -1877,9 +2058,11 @@
           <w:numId w:val="2"/>
         </w:numPr>
       </w:pPr>
+      <w:proofErr w:type="spellStart"/>
       <w:r>
         <w:t>VerticalSpacing</w:t>
       </w:r>
+      <w:proofErr w:type="spellEnd"/>
     </w:p>
     <w:p>
       <w:pPr>
@@ -1901,9 +2084,11 @@
           <w:numId w:val="2"/>
         </w:numPr>
       </w:pPr>
+      <w:proofErr w:type="spellStart"/>
       <w:r>
         <w:t>MaxRows</w:t>
       </w:r>
+      <w:proofErr w:type="spellEnd"/>
     </w:p>
     <w:p>
       <w:pPr>
@@ -1926,9 +2111,11 @@
           <w:numId w:val="2"/>
         </w:numPr>
       </w:pPr>
+      <w:proofErr w:type="spellStart"/>
       <w:r>
         <w:t>MaxColumns</w:t>
       </w:r>
+      <w:proofErr w:type="spellEnd"/>
     </w:p>
     <w:p>
       <w:pPr>
@@ -1950,9 +2137,11 @@
           <w:numId w:val="2"/>
         </w:numPr>
       </w:pPr>
+      <w:proofErr w:type="spellStart"/>
       <w:r>
         <w:t>RowMajor</w:t>
       </w:r>
+      <w:proofErr w:type="spellEnd"/>
     </w:p>
     <w:p>
       <w:pPr>
@@ -1974,9 +2163,11 @@
           <w:numId w:val="2"/>
         </w:numPr>
       </w:pPr>
+      <w:proofErr w:type="spellStart"/>
       <w:r>
         <w:t>BackgroundColor</w:t>
       </w:r>
+      <w:proofErr w:type="spellEnd"/>
     </w:p>
     <w:p>
       <w:pPr>
@@ -1998,9 +2189,11 @@
           <w:numId w:val="2"/>
         </w:numPr>
       </w:pPr>
+      <w:proofErr w:type="spellStart"/>
       <w:r>
         <w:t>OutliineColor</w:t>
       </w:r>
+      <w:proofErr w:type="spellEnd"/>
     </w:p>
     <w:p>
       <w:pPr>
@@ -2022,6 +2215,66 @@
           <w:numId w:val="2"/>
         </w:numPr>
       </w:pPr>
+      <w:r>
+        <w:t>*</w:t>
+      </w:r>
+      <w:proofErr w:type="spellStart"/>
+      <w:r>
+        <w:t>GuiDatePicker</w:t>
+      </w:r>
+      <w:proofErr w:type="spellEnd"/>
+    </w:p>
+    <w:p>
+      <w:pPr>
+        <w:pStyle w:val="ListParagraph"/>
+        <w:numPr>
+          <w:ilvl w:val="1"/>
+          <w:numId w:val="2"/>
+        </w:numPr>
+      </w:pPr>
+      <w:r>
+        <w:t>Width</w:t>
+      </w:r>
+    </w:p>
+    <w:p>
+      <w:pPr>
+        <w:pStyle w:val="ListParagraph"/>
+        <w:numPr>
+          <w:ilvl w:val="1"/>
+          <w:numId w:val="2"/>
+        </w:numPr>
+      </w:pPr>
+      <w:r>
+        <w:t>Height</w:t>
+      </w:r>
+    </w:p>
+    <w:p>
+      <w:pPr>
+        <w:pStyle w:val="ListParagraph"/>
+        <w:numPr>
+          <w:ilvl w:val="1"/>
+          <w:numId w:val="2"/>
+        </w:numPr>
+      </w:pPr>
+      <w:proofErr w:type="spellStart"/>
+      <w:r>
+        <w:t>BackgroundColor</w:t>
+      </w:r>
+      <w:proofErr w:type="spellEnd"/>
+    </w:p>
+    <w:p>
+      <w:pPr>
+        <w:pStyle w:val="ListParagraph"/>
+        <w:numPr>
+          <w:ilvl w:val="1"/>
+          <w:numId w:val="2"/>
+        </w:numPr>
+      </w:pPr>
+      <w:proofErr w:type="spellStart"/>
+      <w:r>
+        <w:t>GridHeaderColor</w:t>
+      </w:r>
+      <w:proofErr w:type="spellEnd"/>
     </w:p>
     <w:sectPr>
       <w:pgSz w:w="12240" w:h="15840"/>

</xml_diff>

<commit_message>
Partial support for UnitTesting. Partial support for stream based compression.
</commit_message>
<xml_diff>
--- a/Notes/GuiManager/Loader.docx
+++ b/Notes/GuiManager/Loader.docx
@@ -106,23 +106,7 @@
         </w:numPr>
       </w:pPr>
       <w:r>
-        <w:t xml:space="preserve">Note that a class with sub </w:t>
-      </w:r>
-      <w:proofErr w:type="spellStart"/>
-      <w:r>
-        <w:t>Gui</w:t>
-      </w:r>
-      <w:proofErr w:type="spellEnd"/>
-      <w:r>
-        <w:t xml:space="preserve"> Objects will not have them directly accessible through xml (meaning textbox can (but does not have to) allow all customization options for </w:t>
-      </w:r>
-      <w:proofErr w:type="spellStart"/>
-      <w:r>
-        <w:t>textblocks</w:t>
-      </w:r>
-      <w:proofErr w:type="spellEnd"/>
-      <w:r>
-        <w:t>)</w:t>
+        <w:t>Note that a class with sub Gui Objects will not have them directly accessible through xml (meaning textbox can (but does not have to) allow all customization options for textblocks)</w:t>
       </w:r>
     </w:p>
     <w:p>
@@ -200,55 +184,33 @@
         </w:numPr>
       </w:pPr>
       <w:r>
-        <w:t xml:space="preserve">Note that not all </w:t>
-      </w:r>
-      <w:proofErr w:type="spellStart"/>
-      <w:r>
-        <w:t>gui</w:t>
-      </w:r>
-      <w:proofErr w:type="spellEnd"/>
-      <w:r>
-        <w:t xml:space="preserve"> elements will be available.</w:t>
-      </w:r>
-    </w:p>
-    <w:p>
-      <w:pPr>
-        <w:pStyle w:val="ListParagraph"/>
-        <w:numPr>
-          <w:ilvl w:val="1"/>
+        <w:t>Note that not all gui elements will be available.</w:t>
+      </w:r>
+    </w:p>
+    <w:p>
+      <w:pPr>
+        <w:pStyle w:val="ListParagraph"/>
+        <w:numPr>
+          <w:ilvl w:val="0"/>
           <w:numId w:val="1"/>
         </w:numPr>
       </w:pPr>
-      <w:proofErr w:type="spellStart"/>
-      <w:r>
-        <w:t>GuiImage</w:t>
-      </w:r>
-      <w:proofErr w:type="spellEnd"/>
-      <w:r>
-        <w:t xml:space="preserve"> will not be</w:t>
-      </w:r>
-    </w:p>
-    <w:p>
-      <w:pPr>
-        <w:pStyle w:val="ListParagraph"/>
-        <w:numPr>
-          <w:ilvl w:val="2"/>
+      <w:r>
+        <w:t>Resources are loaded by special tags with special IDs.</w:t>
+      </w:r>
+    </w:p>
+    <w:p>
+      <w:pPr>
+        <w:pStyle w:val="ListParagraph"/>
+        <w:numPr>
+          <w:ilvl w:val="1"/>
           <w:numId w:val="1"/>
         </w:numPr>
       </w:pPr>
       <w:r>
-        <w:t xml:space="preserve">Use </w:t>
-      </w:r>
-      <w:proofErr w:type="spellStart"/>
-      <w:r>
-        <w:t>GuiSprite</w:t>
-      </w:r>
-      <w:proofErr w:type="spellEnd"/>
-      <w:r>
-        <w:t xml:space="preserve"> instead as it can load data and clear memory.</w:t>
-      </w:r>
-    </w:p>
-    <w:p/>
+        <w:t>Must appear before it is used by an object. Best to put it at the very top.</w:t>
+      </w:r>
+    </w:p>
     <w:p>
       <w:r>
         <w:t>Examples (Note that the title may not refer to an actual implemented class):</w:t>
@@ -257,13 +219,8 @@
     <w:p>
       <w:r>
         <w:tab/>
-        <w:t>&lt;</w:t>
-      </w:r>
-      <w:proofErr w:type="spellStart"/>
-      <w:r>
-        <w:t>GuiBox</w:t>
-      </w:r>
-      <w:proofErr w:type="spellEnd"/>
+        <w:t>&lt;GuiBox</w:t>
+      </w:r>
       <w:r>
         <w:t xml:space="preserve"> id=”b1” x=”0” y=”0” width=”320” height=”32” background-color=”blue”/&gt;</w:t>
       </w:r>
@@ -271,15 +228,7 @@
     <w:p>
       <w:r>
         <w:tab/>
-        <w:t>&lt;</w:t>
-      </w:r>
-      <w:proofErr w:type="spellStart"/>
-      <w:r>
-        <w:t>GuiBox</w:t>
-      </w:r>
-      <w:proofErr w:type="spellEnd"/>
-      <w:r>
-        <w:t xml:space="preserve"> id=”b2” x=”0” y=”48” width=”320” height=”32” background-color=”white”&gt;</w:t>
+        <w:t>&lt;GuiBox id=”b2” x=”0” y=”48” width=”320” height=”32” background-color=”white”&gt;</w:t>
       </w:r>
     </w:p>
     <w:p>
@@ -288,32 +237,33 @@
       </w:r>
       <w:r>
         <w:tab/>
-        <w:t>&lt;</w:t>
-      </w:r>
-      <w:proofErr w:type="spellStart"/>
-      <w:r>
-        <w:t>GuiText</w:t>
-      </w:r>
-      <w:proofErr w:type="spellEnd"/>
-      <w:r>
-        <w:t xml:space="preserve"> id=”text1” width=”320” height=”32” text-color=”black” text=”Good Text”/&gt;</w:t>
+        <w:t>&lt;GuiText id=”text1” width=”320” height=”32” text-color=”black” text=”Good Text”/&gt;</w:t>
       </w:r>
     </w:p>
     <w:p>
       <w:r>
         <w:tab/>
-        <w:t>&lt;/</w:t>
-      </w:r>
-      <w:proofErr w:type="spellStart"/>
-      <w:r>
-        <w:t>GuiBox</w:t>
-      </w:r>
-      <w:proofErr w:type="spellEnd"/>
-      <w:r>
-        <w:t>&gt;</w:t>
-      </w:r>
-    </w:p>
-    <w:p/>
+        <w:t>&lt;/GuiBox&gt;</w:t>
+      </w:r>
+    </w:p>
+    <w:p>
+      <w:r>
+        <w:tab/>
+        <w:t>OR</w:t>
+      </w:r>
+    </w:p>
+    <w:p>
+      <w:r>
+        <w:tab/>
+        <w:t>&lt;Resource id=”BigFont” type=”Font” src=”./Fonts/testFont.bmf” /&gt;</w:t>
+      </w:r>
+    </w:p>
+    <w:p>
+      <w:r>
+        <w:tab/>
+        <w:t>&lt;GuiTextBox font=”#BigFont” x=”0” y=”48” text=”Good Text” /&gt;</w:t>
+      </w:r>
+    </w:p>
     <w:p>
       <w:r>
         <w:br w:type="page"/>
@@ -324,13 +274,8 @@
         <w:lastRenderedPageBreak/>
         <w:t xml:space="preserve">Valid options for each </w:t>
       </w:r>
-      <w:proofErr w:type="spellStart"/>
-      <w:r>
-        <w:t>Gui</w:t>
-      </w:r>
-      <w:proofErr w:type="spellEnd"/>
-      <w:r>
-        <w:t xml:space="preserve"> Object:</w:t>
+      <w:r>
+        <w:t>Gui Object:</w:t>
       </w:r>
     </w:p>
     <w:p>
@@ -341,11 +286,9 @@
           <w:numId w:val="2"/>
         </w:numPr>
       </w:pPr>
-      <w:proofErr w:type="spellStart"/>
       <w:r>
         <w:t>GuiInstance</w:t>
       </w:r>
-      <w:proofErr w:type="spellEnd"/>
     </w:p>
     <w:p>
       <w:pPr>
@@ -430,11 +373,9 @@
           <w:numId w:val="2"/>
         </w:numPr>
       </w:pPr>
-      <w:proofErr w:type="spellStart"/>
       <w:r>
         <w:t>AlwaysFocus</w:t>
       </w:r>
-      <w:proofErr w:type="spellEnd"/>
     </w:p>
     <w:p>
       <w:pPr>
@@ -459,11 +400,9 @@
           <w:numId w:val="2"/>
         </w:numPr>
       </w:pPr>
-      <w:proofErr w:type="spellStart"/>
       <w:r>
         <w:t>OnActive</w:t>
       </w:r>
-      <w:proofErr w:type="spellEnd"/>
     </w:p>
     <w:p>
       <w:pPr>
@@ -485,11 +424,9 @@
           <w:numId w:val="2"/>
         </w:numPr>
       </w:pPr>
-      <w:proofErr w:type="spellStart"/>
       <w:r>
         <w:t>OnFocus</w:t>
       </w:r>
-      <w:proofErr w:type="spellEnd"/>
     </w:p>
     <w:p>
       <w:pPr>
@@ -511,11 +448,9 @@
           <w:numId w:val="2"/>
         </w:numPr>
       </w:pPr>
-      <w:proofErr w:type="spellStart"/>
       <w:r>
         <w:t>OnVisible</w:t>
       </w:r>
-      <w:proofErr w:type="spellEnd"/>
     </w:p>
     <w:p>
       <w:pPr>
@@ -537,11 +472,9 @@
           <w:numId w:val="2"/>
         </w:numPr>
       </w:pPr>
-      <w:proofErr w:type="spellStart"/>
       <w:r>
         <w:t>OnDeactivate</w:t>
       </w:r>
-      <w:proofErr w:type="spellEnd"/>
     </w:p>
     <w:p>
       <w:pPr>
@@ -563,11 +496,9 @@
           <w:numId w:val="2"/>
         </w:numPr>
       </w:pPr>
-      <w:proofErr w:type="spellStart"/>
       <w:r>
         <w:t>OnInvisible</w:t>
       </w:r>
-      <w:proofErr w:type="spellEnd"/>
     </w:p>
     <w:p>
       <w:pPr>
@@ -589,11 +520,9 @@
           <w:numId w:val="2"/>
         </w:numPr>
       </w:pPr>
-      <w:proofErr w:type="spellStart"/>
       <w:r>
         <w:t>OnChanged</w:t>
       </w:r>
-      <w:proofErr w:type="spellEnd"/>
     </w:p>
     <w:p>
       <w:pPr>
@@ -666,11 +595,9 @@
       <w:r>
         <w:t>*</w:t>
       </w:r>
-      <w:proofErr w:type="spellStart"/>
       <w:r>
         <w:t>GuiContainer</w:t>
       </w:r>
-      <w:proofErr w:type="spellEnd"/>
     </w:p>
     <w:p>
       <w:pPr>
@@ -692,25 +619,21 @@
           <w:numId w:val="2"/>
         </w:numPr>
       </w:pPr>
-      <w:proofErr w:type="spellStart"/>
       <w:r>
         <w:t>GuiCustomObject</w:t>
       </w:r>
-      <w:proofErr w:type="spellEnd"/>
-    </w:p>
-    <w:p>
-      <w:pPr>
-        <w:pStyle w:val="ListParagraph"/>
-        <w:numPr>
-          <w:ilvl w:val="1"/>
-          <w:numId w:val="2"/>
-        </w:numPr>
-      </w:pPr>
-      <w:proofErr w:type="spellStart"/>
+    </w:p>
+    <w:p>
+      <w:pPr>
+        <w:pStyle w:val="ListParagraph"/>
+        <w:numPr>
+          <w:ilvl w:val="1"/>
+          <w:numId w:val="2"/>
+        </w:numPr>
+      </w:pPr>
       <w:r>
         <w:t>UpdateFunction</w:t>
       </w:r>
-      <w:proofErr w:type="spellEnd"/>
     </w:p>
     <w:p>
       <w:pPr>
@@ -732,11 +655,9 @@
           <w:numId w:val="2"/>
         </w:numPr>
       </w:pPr>
-      <w:proofErr w:type="spellStart"/>
       <w:r>
         <w:t>RenderFunction</w:t>
       </w:r>
-      <w:proofErr w:type="spellEnd"/>
     </w:p>
     <w:p>
       <w:pPr>
@@ -758,11 +679,9 @@
           <w:numId w:val="2"/>
         </w:numPr>
       </w:pPr>
-      <w:proofErr w:type="spellStart"/>
       <w:r>
         <w:t>GuiCanvas</w:t>
       </w:r>
-      <w:proofErr w:type="spellEnd"/>
       <w:r>
         <w:t xml:space="preserve"> (Should be changed to draw the children)</w:t>
       </w:r>
@@ -835,11 +754,9 @@
           <w:numId w:val="2"/>
         </w:numPr>
       </w:pPr>
-      <w:proofErr w:type="spellStart"/>
       <w:r>
         <w:t>ClearColor</w:t>
       </w:r>
-      <w:proofErr w:type="spellEnd"/>
     </w:p>
     <w:p>
       <w:pPr>
@@ -864,25 +781,21 @@
       <w:r>
         <w:t>*</w:t>
       </w:r>
-      <w:proofErr w:type="spellStart"/>
       <w:r>
         <w:t>GuiSprite</w:t>
       </w:r>
-      <w:proofErr w:type="spellEnd"/>
-    </w:p>
-    <w:p>
-      <w:pPr>
-        <w:pStyle w:val="ListParagraph"/>
-        <w:numPr>
-          <w:ilvl w:val="1"/>
-          <w:numId w:val="2"/>
-        </w:numPr>
-      </w:pPr>
-      <w:proofErr w:type="spellStart"/>
+    </w:p>
+    <w:p>
+      <w:pPr>
+        <w:pStyle w:val="ListParagraph"/>
+        <w:numPr>
+          <w:ilvl w:val="1"/>
+          <w:numId w:val="2"/>
+        </w:numPr>
+      </w:pPr>
       <w:r>
         <w:t>Src</w:t>
       </w:r>
-      <w:proofErr w:type="spellEnd"/>
     </w:p>
     <w:p>
       <w:pPr>
@@ -904,11 +817,9 @@
           <w:numId w:val="2"/>
         </w:numPr>
       </w:pPr>
-      <w:proofErr w:type="spellStart"/>
       <w:r>
         <w:t>XScale</w:t>
       </w:r>
-      <w:proofErr w:type="spellEnd"/>
     </w:p>
     <w:p>
       <w:pPr>
@@ -931,11 +842,9 @@
           <w:numId w:val="2"/>
         </w:numPr>
       </w:pPr>
-      <w:proofErr w:type="spellStart"/>
       <w:r>
         <w:t>YScale</w:t>
       </w:r>
-      <w:proofErr w:type="spellEnd"/>
     </w:p>
     <w:p>
       <w:pPr>
@@ -1044,28 +953,24 @@
       <w:r>
         <w:t>*</w:t>
       </w:r>
-      <w:proofErr w:type="spellStart"/>
       <w:r>
         <w:t>GuiTextBlock</w:t>
       </w:r>
-      <w:proofErr w:type="spellEnd"/>
-    </w:p>
-    <w:p>
-      <w:pPr>
-        <w:pStyle w:val="ListParagraph"/>
-        <w:numPr>
-          <w:ilvl w:val="1"/>
-          <w:numId w:val="2"/>
-        </w:numPr>
-      </w:pPr>
-      <w:proofErr w:type="spellStart"/>
+    </w:p>
+    <w:p>
+      <w:pPr>
+        <w:pStyle w:val="ListParagraph"/>
+        <w:numPr>
+          <w:ilvl w:val="1"/>
+          <w:numId w:val="2"/>
+        </w:numPr>
+      </w:pPr>
       <w:r>
         <w:t>Max</w:t>
       </w:r>
       <w:r>
         <w:t>Width</w:t>
       </w:r>
-      <w:proofErr w:type="spellEnd"/>
     </w:p>
     <w:p>
       <w:pPr>
@@ -1087,14 +992,12 @@
           <w:numId w:val="2"/>
         </w:numPr>
       </w:pPr>
-      <w:proofErr w:type="spellStart"/>
       <w:r>
         <w:t>Max</w:t>
       </w:r>
       <w:r>
         <w:t>Height</w:t>
       </w:r>
-      <w:proofErr w:type="spellEnd"/>
     </w:p>
     <w:p>
       <w:pPr>
@@ -1120,6 +1023,9 @@
         <w:t>Font</w:t>
       </w:r>
       <w:r>
+        <w:t>Src</w:t>
+      </w:r>
+      <w:r>
         <w:t>*</w:t>
       </w:r>
     </w:p>
@@ -1139,27 +1045,37 @@
       <w:pPr>
         <w:pStyle w:val="ListParagraph"/>
         <w:numPr>
-          <w:ilvl w:val="2"/>
-          <w:numId w:val="2"/>
-        </w:numPr>
-      </w:pPr>
-      <w:r>
-        <w:t>Not implemented</w:t>
-      </w:r>
-    </w:p>
-    <w:p>
-      <w:pPr>
-        <w:pStyle w:val="ListParagraph"/>
-        <w:numPr>
-          <w:ilvl w:val="1"/>
-          <w:numId w:val="2"/>
-        </w:numPr>
-      </w:pPr>
-      <w:proofErr w:type="spellStart"/>
+          <w:ilvl w:val="1"/>
+          <w:numId w:val="2"/>
+        </w:numPr>
+      </w:pPr>
+      <w:r>
+        <w:t>FontSize</w:t>
+      </w:r>
+    </w:p>
+    <w:p>
+      <w:pPr>
+        <w:pStyle w:val="ListParagraph"/>
+        <w:numPr>
+          <w:ilvl w:val="2"/>
+          <w:numId w:val="2"/>
+        </w:numPr>
+      </w:pPr>
+      <w:r>
+        <w:t>An unsigned number</w:t>
+      </w:r>
+    </w:p>
+    <w:p>
+      <w:pPr>
+        <w:pStyle w:val="ListParagraph"/>
+        <w:numPr>
+          <w:ilvl w:val="1"/>
+          <w:numId w:val="2"/>
+        </w:numPr>
+      </w:pPr>
       <w:r>
         <w:t>TextColor</w:t>
       </w:r>
-      <w:proofErr w:type="spellEnd"/>
     </w:p>
     <w:p>
       <w:pPr>
@@ -1181,11 +1097,9 @@
           <w:numId w:val="2"/>
         </w:numPr>
       </w:pPr>
-      <w:proofErr w:type="spellStart"/>
       <w:r>
         <w:t>HighlightColor</w:t>
       </w:r>
-      <w:proofErr w:type="spellEnd"/>
     </w:p>
     <w:p>
       <w:pPr>
@@ -1207,11 +1121,9 @@
           <w:numId w:val="2"/>
         </w:numPr>
       </w:pPr>
-      <w:proofErr w:type="spellStart"/>
       <w:r>
         <w:t>AllowHighlight</w:t>
       </w:r>
-      <w:proofErr w:type="spellEnd"/>
     </w:p>
     <w:p>
       <w:pPr>
@@ -1233,11 +1145,9 @@
           <w:numId w:val="2"/>
         </w:numPr>
       </w:pPr>
-      <w:proofErr w:type="spellStart"/>
       <w:r>
         <w:t>HighlightStartPos</w:t>
       </w:r>
-      <w:proofErr w:type="spellEnd"/>
     </w:p>
     <w:p>
       <w:pPr>
@@ -1259,11 +1169,9 @@
           <w:numId w:val="2"/>
         </w:numPr>
       </w:pPr>
-      <w:proofErr w:type="spellStart"/>
       <w:r>
         <w:t>HighlightEndPos</w:t>
       </w:r>
-      <w:proofErr w:type="spellEnd"/>
     </w:p>
     <w:p>
       <w:pPr>
@@ -1285,14 +1193,12 @@
           <w:numId w:val="2"/>
         </w:numPr>
       </w:pPr>
-      <w:proofErr w:type="spellStart"/>
       <w:r>
         <w:t>Allow</w:t>
       </w:r>
       <w:r>
         <w:t>WrapText</w:t>
       </w:r>
-      <w:proofErr w:type="spellEnd"/>
     </w:p>
     <w:p>
       <w:pPr>
@@ -1338,11 +1244,9 @@
           <w:numId w:val="2"/>
         </w:numPr>
       </w:pPr>
-      <w:proofErr w:type="spellStart"/>
       <w:r>
         <w:t>OffsetX</w:t>
       </w:r>
-      <w:proofErr w:type="spellEnd"/>
     </w:p>
     <w:p>
       <w:pPr>
@@ -1364,11 +1268,9 @@
           <w:numId w:val="2"/>
         </w:numPr>
       </w:pPr>
-      <w:proofErr w:type="spellStart"/>
       <w:r>
         <w:t>OffsetY</w:t>
       </w:r>
-      <w:proofErr w:type="spellEnd"/>
     </w:p>
     <w:p>
       <w:pPr>
@@ -1393,21 +1295,8 @@
       <w:r>
         <w:t>*</w:t>
       </w:r>
-      <w:proofErr w:type="spellStart"/>
-      <w:r>
-        <w:t>GuiTextBox</w:t>
-      </w:r>
-      <w:proofErr w:type="spellEnd"/>
-      <w:r>
-        <w:t xml:space="preserve"> (All of the options from </w:t>
-      </w:r>
-      <w:proofErr w:type="spellStart"/>
-      <w:r>
-        <w:t>GuiTextBlock</w:t>
-      </w:r>
-      <w:proofErr w:type="spellEnd"/>
-      <w:r>
-        <w:t>)</w:t>
+      <w:r>
+        <w:t>GuiTextBox (All of the options from GuiTextBlock)</w:t>
       </w:r>
     </w:p>
     <w:p>
@@ -1466,11 +1355,9 @@
           <w:numId w:val="2"/>
         </w:numPr>
       </w:pPr>
-      <w:proofErr w:type="spellStart"/>
       <w:r>
         <w:t>CursorBlinkTimer</w:t>
       </w:r>
-      <w:proofErr w:type="spellEnd"/>
     </w:p>
     <w:p>
       <w:pPr>
@@ -1492,603 +1379,9 @@
           <w:numId w:val="2"/>
         </w:numPr>
       </w:pPr>
-      <w:proofErr w:type="spellStart"/>
       <w:r>
         <w:t>CursorWidth</w:t>
       </w:r>
-      <w:proofErr w:type="spellEnd"/>
-    </w:p>
-    <w:p>
-      <w:pPr>
-        <w:pStyle w:val="ListParagraph"/>
-        <w:numPr>
-          <w:ilvl w:val="2"/>
-          <w:numId w:val="2"/>
-        </w:numPr>
-      </w:pPr>
-      <w:r>
-        <w:t>An unsigned number</w:t>
-      </w:r>
-    </w:p>
-    <w:p>
-      <w:pPr>
-        <w:pStyle w:val="ListParagraph"/>
-        <w:numPr>
-          <w:ilvl w:val="1"/>
-          <w:numId w:val="2"/>
-        </w:numPr>
-      </w:pPr>
-      <w:proofErr w:type="spellStart"/>
-      <w:r>
-        <w:lastRenderedPageBreak/>
-        <w:t>BackgroundColor</w:t>
-      </w:r>
-      <w:proofErr w:type="spellEnd"/>
-    </w:p>
-    <w:p>
-      <w:pPr>
-        <w:pStyle w:val="ListParagraph"/>
-        <w:numPr>
-          <w:ilvl w:val="2"/>
-          <w:numId w:val="2"/>
-        </w:numPr>
-      </w:pPr>
-      <w:r>
-        <w:t>A Color</w:t>
-      </w:r>
-    </w:p>
-    <w:p>
-      <w:pPr>
-        <w:pStyle w:val="ListParagraph"/>
-        <w:numPr>
-          <w:ilvl w:val="1"/>
-          <w:numId w:val="2"/>
-        </w:numPr>
-      </w:pPr>
-      <w:proofErr w:type="spellStart"/>
-      <w:r>
-        <w:t>OutlineColor</w:t>
-      </w:r>
-      <w:proofErr w:type="spellEnd"/>
-    </w:p>
-    <w:p>
-      <w:pPr>
-        <w:pStyle w:val="ListParagraph"/>
-        <w:numPr>
-          <w:ilvl w:val="2"/>
-          <w:numId w:val="2"/>
-        </w:numPr>
-      </w:pPr>
-      <w:r>
-        <w:t>A Color</w:t>
-      </w:r>
-    </w:p>
-    <w:p>
-      <w:pPr>
-        <w:pStyle w:val="ListParagraph"/>
-        <w:numPr>
-          <w:ilvl w:val="1"/>
-          <w:numId w:val="2"/>
-        </w:numPr>
-      </w:pPr>
-      <w:proofErr w:type="spellStart"/>
-      <w:r>
-        <w:t>FocusOutlineColor</w:t>
-      </w:r>
-      <w:proofErr w:type="spellEnd"/>
-    </w:p>
-    <w:p>
-      <w:pPr>
-        <w:pStyle w:val="ListParagraph"/>
-        <w:numPr>
-          <w:ilvl w:val="2"/>
-          <w:numId w:val="2"/>
-        </w:numPr>
-      </w:pPr>
-      <w:r>
-        <w:t>A Color</w:t>
-      </w:r>
-    </w:p>
-    <w:p>
-      <w:pPr>
-        <w:pStyle w:val="ListParagraph"/>
-        <w:numPr>
-          <w:ilvl w:val="1"/>
-          <w:numId w:val="2"/>
-        </w:numPr>
-      </w:pPr>
-      <w:proofErr w:type="spellStart"/>
-      <w:r>
-        <w:t>CursorBlinkColor</w:t>
-      </w:r>
-      <w:proofErr w:type="spellEnd"/>
-    </w:p>
-    <w:p>
-      <w:pPr>
-        <w:pStyle w:val="ListParagraph"/>
-        <w:numPr>
-          <w:ilvl w:val="2"/>
-          <w:numId w:val="2"/>
-        </w:numPr>
-      </w:pPr>
-      <w:r>
-        <w:t>A Color</w:t>
-      </w:r>
-    </w:p>
-    <w:p>
-      <w:pPr>
-        <w:pStyle w:val="ListParagraph"/>
-        <w:numPr>
-          <w:ilvl w:val="1"/>
-          <w:numId w:val="2"/>
-        </w:numPr>
-      </w:pPr>
-      <w:proofErr w:type="spellStart"/>
-      <w:r>
-        <w:t>AllowLineBreaks</w:t>
-      </w:r>
-      <w:proofErr w:type="spellEnd"/>
-    </w:p>
-    <w:p>
-      <w:pPr>
-        <w:pStyle w:val="ListParagraph"/>
-        <w:numPr>
-          <w:ilvl w:val="2"/>
-          <w:numId w:val="2"/>
-        </w:numPr>
-      </w:pPr>
-      <w:r>
-        <w:t>A Boolean</w:t>
-      </w:r>
-    </w:p>
-    <w:p>
-      <w:pPr>
-        <w:pStyle w:val="ListParagraph"/>
-        <w:numPr>
-          <w:ilvl w:val="1"/>
-          <w:numId w:val="2"/>
-        </w:numPr>
-      </w:pPr>
-      <w:proofErr w:type="spellStart"/>
-      <w:r>
-        <w:t>OnEnterPressed</w:t>
-      </w:r>
-      <w:proofErr w:type="spellEnd"/>
-    </w:p>
-    <w:p>
-      <w:pPr>
-        <w:pStyle w:val="ListParagraph"/>
-        <w:numPr>
-          <w:ilvl w:val="2"/>
-          <w:numId w:val="2"/>
-        </w:numPr>
-      </w:pPr>
-      <w:r>
-        <w:t>A String</w:t>
-      </w:r>
-    </w:p>
-    <w:p>
-      <w:pPr>
-        <w:pStyle w:val="ListParagraph"/>
-        <w:numPr>
-          <w:ilvl w:val="1"/>
-          <w:numId w:val="2"/>
-        </w:numPr>
-      </w:pPr>
-      <w:proofErr w:type="spellStart"/>
-      <w:r>
-        <w:t>OnKeyPressed</w:t>
-      </w:r>
-      <w:proofErr w:type="spellEnd"/>
-    </w:p>
-    <w:p>
-      <w:pPr>
-        <w:pStyle w:val="ListParagraph"/>
-        <w:numPr>
-          <w:ilvl w:val="2"/>
-          <w:numId w:val="2"/>
-        </w:numPr>
-      </w:pPr>
-      <w:r>
-        <w:t>A String</w:t>
-      </w:r>
-    </w:p>
-    <w:p>
-      <w:pPr>
-        <w:pStyle w:val="ListParagraph"/>
-        <w:numPr>
-          <w:ilvl w:val="0"/>
-          <w:numId w:val="2"/>
-        </w:numPr>
-      </w:pPr>
-      <w:r>
-        <w:t>*</w:t>
-      </w:r>
-      <w:proofErr w:type="spellStart"/>
-      <w:r>
-        <w:t>GuiRectangleButton</w:t>
-      </w:r>
-      <w:proofErr w:type="spellEnd"/>
-    </w:p>
-    <w:p>
-      <w:pPr>
-        <w:pStyle w:val="ListParagraph"/>
-        <w:numPr>
-          <w:ilvl w:val="1"/>
-          <w:numId w:val="2"/>
-        </w:numPr>
-      </w:pPr>
-      <w:r>
-        <w:t>Width</w:t>
-      </w:r>
-    </w:p>
-    <w:p>
-      <w:pPr>
-        <w:pStyle w:val="ListParagraph"/>
-        <w:numPr>
-          <w:ilvl w:val="2"/>
-          <w:numId w:val="2"/>
-        </w:numPr>
-      </w:pPr>
-      <w:r>
-        <w:t>An unsigned number</w:t>
-      </w:r>
-    </w:p>
-    <w:p>
-      <w:pPr>
-        <w:pStyle w:val="ListParagraph"/>
-        <w:numPr>
-          <w:ilvl w:val="1"/>
-          <w:numId w:val="2"/>
-        </w:numPr>
-      </w:pPr>
-      <w:r>
-        <w:t>Height</w:t>
-      </w:r>
-    </w:p>
-    <w:p>
-      <w:pPr>
-        <w:pStyle w:val="ListParagraph"/>
-        <w:numPr>
-          <w:ilvl w:val="2"/>
-          <w:numId w:val="2"/>
-        </w:numPr>
-      </w:pPr>
-      <w:r>
-        <w:t>An unsigned number</w:t>
-      </w:r>
-    </w:p>
-    <w:p>
-      <w:pPr>
-        <w:pStyle w:val="ListParagraph"/>
-        <w:numPr>
-          <w:ilvl w:val="1"/>
-          <w:numId w:val="2"/>
-        </w:numPr>
-      </w:pPr>
-      <w:proofErr w:type="spellStart"/>
-      <w:r>
-        <w:t>BackgroundColor</w:t>
-      </w:r>
-      <w:proofErr w:type="spellEnd"/>
-    </w:p>
-    <w:p>
-      <w:pPr>
-        <w:pStyle w:val="ListParagraph"/>
-        <w:numPr>
-          <w:ilvl w:val="2"/>
-          <w:numId w:val="2"/>
-        </w:numPr>
-      </w:pPr>
-      <w:r>
-        <w:t>A Color</w:t>
-      </w:r>
-    </w:p>
-    <w:p>
-      <w:pPr>
-        <w:pStyle w:val="ListParagraph"/>
-        <w:numPr>
-          <w:ilvl w:val="1"/>
-          <w:numId w:val="2"/>
-        </w:numPr>
-      </w:pPr>
-      <w:proofErr w:type="spellStart"/>
-      <w:r>
-        <w:t>HoverColor</w:t>
-      </w:r>
-      <w:proofErr w:type="spellEnd"/>
-    </w:p>
-    <w:p>
-      <w:pPr>
-        <w:pStyle w:val="ListParagraph"/>
-        <w:numPr>
-          <w:ilvl w:val="2"/>
-          <w:numId w:val="2"/>
-        </w:numPr>
-      </w:pPr>
-      <w:r>
-        <w:t>A Color</w:t>
-      </w:r>
-    </w:p>
-    <w:p>
-      <w:pPr>
-        <w:pStyle w:val="ListParagraph"/>
-        <w:numPr>
-          <w:ilvl w:val="1"/>
-          <w:numId w:val="2"/>
-        </w:numPr>
-      </w:pPr>
-      <w:proofErr w:type="spellStart"/>
-      <w:r>
-        <w:t>FocusBackgroundColor</w:t>
-      </w:r>
-      <w:proofErr w:type="spellEnd"/>
-    </w:p>
-    <w:p>
-      <w:pPr>
-        <w:pStyle w:val="ListParagraph"/>
-        <w:numPr>
-          <w:ilvl w:val="2"/>
-          <w:numId w:val="2"/>
-        </w:numPr>
-      </w:pPr>
-      <w:r>
-        <w:t>A Color</w:t>
-      </w:r>
-    </w:p>
-    <w:p>
-      <w:pPr>
-        <w:pStyle w:val="ListParagraph"/>
-        <w:numPr>
-          <w:ilvl w:val="1"/>
-          <w:numId w:val="2"/>
-        </w:numPr>
-      </w:pPr>
-      <w:proofErr w:type="spellStart"/>
-      <w:r>
-        <w:t>FocusOutlineColor</w:t>
-      </w:r>
-      <w:proofErr w:type="spellEnd"/>
-    </w:p>
-    <w:p>
-      <w:pPr>
-        <w:pStyle w:val="ListParagraph"/>
-        <w:numPr>
-          <w:ilvl w:val="2"/>
-          <w:numId w:val="2"/>
-        </w:numPr>
-      </w:pPr>
-      <w:r>
-        <w:t>A Color</w:t>
-      </w:r>
-    </w:p>
-    <w:p>
-      <w:pPr>
-        <w:pStyle w:val="ListParagraph"/>
-        <w:numPr>
-          <w:ilvl w:val="1"/>
-          <w:numId w:val="2"/>
-        </w:numPr>
-      </w:pPr>
-      <w:proofErr w:type="spellStart"/>
-      <w:r>
-        <w:t>OutlineColor</w:t>
-      </w:r>
-      <w:proofErr w:type="spellEnd"/>
-    </w:p>
-    <w:p>
-      <w:pPr>
-        <w:pStyle w:val="ListParagraph"/>
-        <w:numPr>
-          <w:ilvl w:val="2"/>
-          <w:numId w:val="2"/>
-        </w:numPr>
-      </w:pPr>
-      <w:r>
-        <w:t>A Color</w:t>
-      </w:r>
-    </w:p>
-    <w:p>
-      <w:pPr>
-        <w:pStyle w:val="ListParagraph"/>
-        <w:numPr>
-          <w:ilvl w:val="0"/>
-          <w:numId w:val="2"/>
-        </w:numPr>
-      </w:pPr>
-      <w:r>
-        <w:t>*</w:t>
-      </w:r>
-      <w:proofErr w:type="spellStart"/>
-      <w:r>
-        <w:t>GuiList</w:t>
-      </w:r>
-      <w:proofErr w:type="spellEnd"/>
-    </w:p>
-    <w:p>
-      <w:pPr>
-        <w:pStyle w:val="ListParagraph"/>
-        <w:numPr>
-          <w:ilvl w:val="1"/>
-          <w:numId w:val="2"/>
-        </w:numPr>
-      </w:pPr>
-      <w:r>
-        <w:t>Spacing</w:t>
-      </w:r>
-    </w:p>
-    <w:p>
-      <w:pPr>
-        <w:pStyle w:val="ListParagraph"/>
-        <w:numPr>
-          <w:ilvl w:val="2"/>
-          <w:numId w:val="2"/>
-        </w:numPr>
-      </w:pPr>
-      <w:r>
-        <w:t>An unsigned number</w:t>
-      </w:r>
-    </w:p>
-    <w:p>
-      <w:pPr>
-        <w:pStyle w:val="ListParagraph"/>
-        <w:numPr>
-          <w:ilvl w:val="1"/>
-          <w:numId w:val="2"/>
-        </w:numPr>
-      </w:pPr>
-      <w:proofErr w:type="spellStart"/>
-      <w:r>
-        <w:t>IsVertical</w:t>
-      </w:r>
-      <w:proofErr w:type="spellEnd"/>
-    </w:p>
-    <w:p>
-      <w:pPr>
-        <w:pStyle w:val="ListParagraph"/>
-        <w:numPr>
-          <w:ilvl w:val="2"/>
-          <w:numId w:val="2"/>
-        </w:numPr>
-      </w:pPr>
-      <w:r>
-        <w:t>A Boolean</w:t>
-      </w:r>
-    </w:p>
-    <w:p>
-      <w:pPr>
-        <w:pStyle w:val="ListParagraph"/>
-        <w:numPr>
-          <w:ilvl w:val="1"/>
-          <w:numId w:val="2"/>
-        </w:numPr>
-      </w:pPr>
-      <w:proofErr w:type="spellStart"/>
-      <w:r>
-        <w:t>BackgroundColor</w:t>
-      </w:r>
-      <w:proofErr w:type="spellEnd"/>
-    </w:p>
-    <w:p>
-      <w:pPr>
-        <w:pStyle w:val="ListParagraph"/>
-        <w:numPr>
-          <w:ilvl w:val="2"/>
-          <w:numId w:val="2"/>
-        </w:numPr>
-      </w:pPr>
-      <w:r>
-        <w:t>A Color</w:t>
-      </w:r>
-    </w:p>
-    <w:p>
-      <w:pPr>
-        <w:pStyle w:val="ListParagraph"/>
-        <w:numPr>
-          <w:ilvl w:val="1"/>
-          <w:numId w:val="2"/>
-        </w:numPr>
-      </w:pPr>
-      <w:proofErr w:type="spellStart"/>
-      <w:r>
-        <w:t>OutlineColor</w:t>
-      </w:r>
-      <w:proofErr w:type="spellEnd"/>
-    </w:p>
-    <w:p>
-      <w:pPr>
-        <w:pStyle w:val="ListParagraph"/>
-        <w:numPr>
-          <w:ilvl w:val="2"/>
-          <w:numId w:val="2"/>
-        </w:numPr>
-      </w:pPr>
-      <w:r>
-        <w:t>A Color</w:t>
-      </w:r>
-    </w:p>
-    <w:p>
-      <w:pPr>
-        <w:pStyle w:val="ListParagraph"/>
-        <w:numPr>
-          <w:ilvl w:val="0"/>
-          <w:numId w:val="2"/>
-        </w:numPr>
-      </w:pPr>
-      <w:r>
-        <w:t>*</w:t>
-      </w:r>
-      <w:proofErr w:type="spellStart"/>
-      <w:r>
-        <w:t>GuiGrid</w:t>
-      </w:r>
-      <w:proofErr w:type="spellEnd"/>
-    </w:p>
-    <w:p>
-      <w:pPr>
-        <w:pStyle w:val="ListParagraph"/>
-        <w:numPr>
-          <w:ilvl w:val="1"/>
-          <w:numId w:val="2"/>
-        </w:numPr>
-      </w:pPr>
-      <w:proofErr w:type="spellStart"/>
-      <w:r>
-        <w:t>HorizontalSpacing</w:t>
-      </w:r>
-      <w:proofErr w:type="spellEnd"/>
-    </w:p>
-    <w:p>
-      <w:pPr>
-        <w:pStyle w:val="ListParagraph"/>
-        <w:numPr>
-          <w:ilvl w:val="2"/>
-          <w:numId w:val="2"/>
-        </w:numPr>
-      </w:pPr>
-      <w:r>
-        <w:t>An unsigned number</w:t>
-      </w:r>
-    </w:p>
-    <w:p>
-      <w:pPr>
-        <w:pStyle w:val="ListParagraph"/>
-        <w:numPr>
-          <w:ilvl w:val="1"/>
-          <w:numId w:val="2"/>
-        </w:numPr>
-      </w:pPr>
-      <w:proofErr w:type="spellStart"/>
-      <w:r>
-        <w:t>VerticalSpacing</w:t>
-      </w:r>
-      <w:proofErr w:type="spellEnd"/>
-    </w:p>
-    <w:p>
-      <w:pPr>
-        <w:pStyle w:val="ListParagraph"/>
-        <w:numPr>
-          <w:ilvl w:val="2"/>
-          <w:numId w:val="2"/>
-        </w:numPr>
-      </w:pPr>
-      <w:r>
-        <w:t>An unsigned number</w:t>
-      </w:r>
-    </w:p>
-    <w:p>
-      <w:pPr>
-        <w:pStyle w:val="ListParagraph"/>
-        <w:numPr>
-          <w:ilvl w:val="1"/>
-          <w:numId w:val="2"/>
-        </w:numPr>
-      </w:pPr>
-      <w:proofErr w:type="spellStart"/>
-      <w:r>
-        <w:t>MaxRows</w:t>
-      </w:r>
-      <w:proofErr w:type="spellEnd"/>
     </w:p>
     <w:p>
       <w:pPr>
@@ -2111,11 +1404,559 @@
           <w:numId w:val="2"/>
         </w:numPr>
       </w:pPr>
-      <w:proofErr w:type="spellStart"/>
+      <w:r>
+        <w:t>BackgroundColor</w:t>
+      </w:r>
+    </w:p>
+    <w:p>
+      <w:pPr>
+        <w:pStyle w:val="ListParagraph"/>
+        <w:numPr>
+          <w:ilvl w:val="2"/>
+          <w:numId w:val="2"/>
+        </w:numPr>
+      </w:pPr>
+      <w:r>
+        <w:t>A Color</w:t>
+      </w:r>
+    </w:p>
+    <w:p>
+      <w:pPr>
+        <w:pStyle w:val="ListParagraph"/>
+        <w:numPr>
+          <w:ilvl w:val="1"/>
+          <w:numId w:val="2"/>
+        </w:numPr>
+      </w:pPr>
+      <w:r>
+        <w:t>OutlineColor</w:t>
+      </w:r>
+    </w:p>
+    <w:p>
+      <w:pPr>
+        <w:pStyle w:val="ListParagraph"/>
+        <w:numPr>
+          <w:ilvl w:val="2"/>
+          <w:numId w:val="2"/>
+        </w:numPr>
+      </w:pPr>
+      <w:r>
+        <w:t>A Color</w:t>
+      </w:r>
+    </w:p>
+    <w:p>
+      <w:pPr>
+        <w:pStyle w:val="ListParagraph"/>
+        <w:numPr>
+          <w:ilvl w:val="1"/>
+          <w:numId w:val="2"/>
+        </w:numPr>
+      </w:pPr>
+      <w:r>
+        <w:t>FocusOutlineColor</w:t>
+      </w:r>
+    </w:p>
+    <w:p>
+      <w:pPr>
+        <w:pStyle w:val="ListParagraph"/>
+        <w:numPr>
+          <w:ilvl w:val="2"/>
+          <w:numId w:val="2"/>
+        </w:numPr>
+      </w:pPr>
+      <w:r>
+        <w:t>A Color</w:t>
+      </w:r>
+    </w:p>
+    <w:p>
+      <w:pPr>
+        <w:pStyle w:val="ListParagraph"/>
+        <w:numPr>
+          <w:ilvl w:val="1"/>
+          <w:numId w:val="2"/>
+        </w:numPr>
+      </w:pPr>
+      <w:r>
+        <w:t>CursorBlinkColor</w:t>
+      </w:r>
+    </w:p>
+    <w:p>
+      <w:pPr>
+        <w:pStyle w:val="ListParagraph"/>
+        <w:numPr>
+          <w:ilvl w:val="2"/>
+          <w:numId w:val="2"/>
+        </w:numPr>
+      </w:pPr>
+      <w:r>
+        <w:t>A Color</w:t>
+      </w:r>
+    </w:p>
+    <w:p>
+      <w:pPr>
+        <w:pStyle w:val="ListParagraph"/>
+        <w:numPr>
+          <w:ilvl w:val="1"/>
+          <w:numId w:val="2"/>
+        </w:numPr>
+      </w:pPr>
+      <w:r>
+        <w:t>AllowLineBreaks</w:t>
+      </w:r>
+    </w:p>
+    <w:p>
+      <w:pPr>
+        <w:pStyle w:val="ListParagraph"/>
+        <w:numPr>
+          <w:ilvl w:val="2"/>
+          <w:numId w:val="2"/>
+        </w:numPr>
+      </w:pPr>
+      <w:r>
+        <w:t>A Boolean</w:t>
+      </w:r>
+    </w:p>
+    <w:p>
+      <w:pPr>
+        <w:pStyle w:val="ListParagraph"/>
+        <w:numPr>
+          <w:ilvl w:val="1"/>
+          <w:numId w:val="2"/>
+        </w:numPr>
+      </w:pPr>
+      <w:r>
+        <w:t>OnEnterPressed</w:t>
+      </w:r>
+    </w:p>
+    <w:p>
+      <w:pPr>
+        <w:pStyle w:val="ListParagraph"/>
+        <w:numPr>
+          <w:ilvl w:val="2"/>
+          <w:numId w:val="2"/>
+        </w:numPr>
+      </w:pPr>
+      <w:r>
+        <w:t>A String</w:t>
+      </w:r>
+    </w:p>
+    <w:p>
+      <w:pPr>
+        <w:pStyle w:val="ListParagraph"/>
+        <w:numPr>
+          <w:ilvl w:val="1"/>
+          <w:numId w:val="2"/>
+        </w:numPr>
+      </w:pPr>
+      <w:r>
+        <w:t>OnKeyPressed</w:t>
+      </w:r>
+    </w:p>
+    <w:p>
+      <w:pPr>
+        <w:pStyle w:val="ListParagraph"/>
+        <w:numPr>
+          <w:ilvl w:val="2"/>
+          <w:numId w:val="2"/>
+        </w:numPr>
+      </w:pPr>
+      <w:r>
+        <w:t>A String</w:t>
+      </w:r>
+    </w:p>
+    <w:p>
+      <w:pPr>
+        <w:pStyle w:val="ListParagraph"/>
+        <w:numPr>
+          <w:ilvl w:val="0"/>
+          <w:numId w:val="2"/>
+        </w:numPr>
+      </w:pPr>
+      <w:r>
+        <w:t>*</w:t>
+      </w:r>
+      <w:r>
+        <w:t>GuiRectangleButton</w:t>
+      </w:r>
+    </w:p>
+    <w:p>
+      <w:pPr>
+        <w:pStyle w:val="ListParagraph"/>
+        <w:numPr>
+          <w:ilvl w:val="1"/>
+          <w:numId w:val="2"/>
+        </w:numPr>
+      </w:pPr>
+      <w:r>
+        <w:t>Width</w:t>
+      </w:r>
+    </w:p>
+    <w:p>
+      <w:pPr>
+        <w:pStyle w:val="ListParagraph"/>
+        <w:numPr>
+          <w:ilvl w:val="2"/>
+          <w:numId w:val="2"/>
+        </w:numPr>
+      </w:pPr>
+      <w:r>
+        <w:t>An unsigned number</w:t>
+      </w:r>
+    </w:p>
+    <w:p>
+      <w:pPr>
+        <w:pStyle w:val="ListParagraph"/>
+        <w:numPr>
+          <w:ilvl w:val="1"/>
+          <w:numId w:val="2"/>
+        </w:numPr>
+      </w:pPr>
+      <w:r>
+        <w:t>Height</w:t>
+      </w:r>
+    </w:p>
+    <w:p>
+      <w:pPr>
+        <w:pStyle w:val="ListParagraph"/>
+        <w:numPr>
+          <w:ilvl w:val="2"/>
+          <w:numId w:val="2"/>
+        </w:numPr>
+      </w:pPr>
+      <w:r>
+        <w:t>An unsigned number</w:t>
+      </w:r>
+    </w:p>
+    <w:p>
+      <w:pPr>
+        <w:pStyle w:val="ListParagraph"/>
+        <w:numPr>
+          <w:ilvl w:val="1"/>
+          <w:numId w:val="2"/>
+        </w:numPr>
+      </w:pPr>
+      <w:r>
+        <w:t>BackgroundColor</w:t>
+      </w:r>
+    </w:p>
+    <w:p>
+      <w:pPr>
+        <w:pStyle w:val="ListParagraph"/>
+        <w:numPr>
+          <w:ilvl w:val="2"/>
+          <w:numId w:val="2"/>
+        </w:numPr>
+      </w:pPr>
+      <w:r>
+        <w:t>A Color</w:t>
+      </w:r>
+    </w:p>
+    <w:p>
+      <w:pPr>
+        <w:pStyle w:val="ListParagraph"/>
+        <w:numPr>
+          <w:ilvl w:val="1"/>
+          <w:numId w:val="2"/>
+        </w:numPr>
+      </w:pPr>
+      <w:r>
+        <w:t>HoverColor</w:t>
+      </w:r>
+    </w:p>
+    <w:p>
+      <w:pPr>
+        <w:pStyle w:val="ListParagraph"/>
+        <w:numPr>
+          <w:ilvl w:val="2"/>
+          <w:numId w:val="2"/>
+        </w:numPr>
+      </w:pPr>
+      <w:r>
+        <w:t>A Color</w:t>
+      </w:r>
+    </w:p>
+    <w:p>
+      <w:pPr>
+        <w:pStyle w:val="ListParagraph"/>
+        <w:numPr>
+          <w:ilvl w:val="1"/>
+          <w:numId w:val="2"/>
+        </w:numPr>
+      </w:pPr>
+      <w:r>
+        <w:t>FocusBackgroundColor</w:t>
+      </w:r>
+    </w:p>
+    <w:p>
+      <w:pPr>
+        <w:pStyle w:val="ListParagraph"/>
+        <w:numPr>
+          <w:ilvl w:val="2"/>
+          <w:numId w:val="2"/>
+        </w:numPr>
+      </w:pPr>
+      <w:r>
+        <w:t>A Color</w:t>
+      </w:r>
+    </w:p>
+    <w:p>
+      <w:pPr>
+        <w:pStyle w:val="ListParagraph"/>
+        <w:numPr>
+          <w:ilvl w:val="1"/>
+          <w:numId w:val="2"/>
+        </w:numPr>
+      </w:pPr>
+      <w:r>
+        <w:t>FocusOutlineColor</w:t>
+      </w:r>
+    </w:p>
+    <w:p>
+      <w:pPr>
+        <w:pStyle w:val="ListParagraph"/>
+        <w:numPr>
+          <w:ilvl w:val="2"/>
+          <w:numId w:val="2"/>
+        </w:numPr>
+      </w:pPr>
+      <w:r>
+        <w:t>A Color</w:t>
+      </w:r>
+    </w:p>
+    <w:p>
+      <w:pPr>
+        <w:pStyle w:val="ListParagraph"/>
+        <w:numPr>
+          <w:ilvl w:val="1"/>
+          <w:numId w:val="2"/>
+        </w:numPr>
+      </w:pPr>
+      <w:r>
+        <w:t>OutlineColor</w:t>
+      </w:r>
+    </w:p>
+    <w:p>
+      <w:pPr>
+        <w:pStyle w:val="ListParagraph"/>
+        <w:numPr>
+          <w:ilvl w:val="2"/>
+          <w:numId w:val="2"/>
+        </w:numPr>
+      </w:pPr>
+      <w:r>
+        <w:t>A Color</w:t>
+      </w:r>
+    </w:p>
+    <w:p>
+      <w:pPr>
+        <w:pStyle w:val="ListParagraph"/>
+        <w:numPr>
+          <w:ilvl w:val="0"/>
+          <w:numId w:val="2"/>
+        </w:numPr>
+      </w:pPr>
+      <w:r>
+        <w:t>*</w:t>
+      </w:r>
+      <w:r>
+        <w:t>GuiList</w:t>
+      </w:r>
+    </w:p>
+    <w:p>
+      <w:pPr>
+        <w:pStyle w:val="ListParagraph"/>
+        <w:numPr>
+          <w:ilvl w:val="1"/>
+          <w:numId w:val="2"/>
+        </w:numPr>
+      </w:pPr>
+      <w:r>
+        <w:t>Spacing</w:t>
+      </w:r>
+    </w:p>
+    <w:p>
+      <w:pPr>
+        <w:pStyle w:val="ListParagraph"/>
+        <w:numPr>
+          <w:ilvl w:val="2"/>
+          <w:numId w:val="2"/>
+        </w:numPr>
+      </w:pPr>
+      <w:r>
+        <w:t>An unsigned number</w:t>
+      </w:r>
+    </w:p>
+    <w:p>
+      <w:pPr>
+        <w:pStyle w:val="ListParagraph"/>
+        <w:numPr>
+          <w:ilvl w:val="1"/>
+          <w:numId w:val="2"/>
+        </w:numPr>
+      </w:pPr>
+      <w:r>
+        <w:t>IsVertical</w:t>
+      </w:r>
+    </w:p>
+    <w:p>
+      <w:pPr>
+        <w:pStyle w:val="ListParagraph"/>
+        <w:numPr>
+          <w:ilvl w:val="2"/>
+          <w:numId w:val="2"/>
+        </w:numPr>
+      </w:pPr>
+      <w:r>
+        <w:t>A Boolean</w:t>
+      </w:r>
+    </w:p>
+    <w:p>
+      <w:pPr>
+        <w:pStyle w:val="ListParagraph"/>
+        <w:numPr>
+          <w:ilvl w:val="1"/>
+          <w:numId w:val="2"/>
+        </w:numPr>
+      </w:pPr>
+      <w:r>
+        <w:t>BackgroundColor</w:t>
+      </w:r>
+    </w:p>
+    <w:p>
+      <w:pPr>
+        <w:pStyle w:val="ListParagraph"/>
+        <w:numPr>
+          <w:ilvl w:val="2"/>
+          <w:numId w:val="2"/>
+        </w:numPr>
+      </w:pPr>
+      <w:r>
+        <w:t>A Color</w:t>
+      </w:r>
+    </w:p>
+    <w:p>
+      <w:pPr>
+        <w:pStyle w:val="ListParagraph"/>
+        <w:numPr>
+          <w:ilvl w:val="1"/>
+          <w:numId w:val="2"/>
+        </w:numPr>
+      </w:pPr>
+      <w:r>
+        <w:t>OutlineColor</w:t>
+      </w:r>
+    </w:p>
+    <w:p>
+      <w:pPr>
+        <w:pStyle w:val="ListParagraph"/>
+        <w:numPr>
+          <w:ilvl w:val="2"/>
+          <w:numId w:val="2"/>
+        </w:numPr>
+      </w:pPr>
+      <w:r>
+        <w:t>A Color</w:t>
+      </w:r>
+    </w:p>
+    <w:p>
+      <w:pPr>
+        <w:pStyle w:val="ListParagraph"/>
+        <w:numPr>
+          <w:ilvl w:val="0"/>
+          <w:numId w:val="2"/>
+        </w:numPr>
+      </w:pPr>
+      <w:r>
+        <w:t>*</w:t>
+      </w:r>
+      <w:r>
+        <w:t>GuiGrid</w:t>
+      </w:r>
+    </w:p>
+    <w:p>
+      <w:pPr>
+        <w:pStyle w:val="ListParagraph"/>
+        <w:numPr>
+          <w:ilvl w:val="1"/>
+          <w:numId w:val="2"/>
+        </w:numPr>
+      </w:pPr>
+      <w:r>
+        <w:t>HorizontalSpacing</w:t>
+      </w:r>
+    </w:p>
+    <w:p>
+      <w:pPr>
+        <w:pStyle w:val="ListParagraph"/>
+        <w:numPr>
+          <w:ilvl w:val="2"/>
+          <w:numId w:val="2"/>
+        </w:numPr>
+      </w:pPr>
+      <w:r>
+        <w:t>An unsigned number</w:t>
+      </w:r>
+    </w:p>
+    <w:p>
+      <w:pPr>
+        <w:pStyle w:val="ListParagraph"/>
+        <w:numPr>
+          <w:ilvl w:val="1"/>
+          <w:numId w:val="2"/>
+        </w:numPr>
+      </w:pPr>
+      <w:r>
+        <w:t>VerticalSpacing</w:t>
+      </w:r>
+    </w:p>
+    <w:p>
+      <w:pPr>
+        <w:pStyle w:val="ListParagraph"/>
+        <w:numPr>
+          <w:ilvl w:val="2"/>
+          <w:numId w:val="2"/>
+        </w:numPr>
+      </w:pPr>
+      <w:r>
+        <w:t>An unsigned number</w:t>
+      </w:r>
+    </w:p>
+    <w:p>
+      <w:pPr>
+        <w:pStyle w:val="ListParagraph"/>
+        <w:numPr>
+          <w:ilvl w:val="1"/>
+          <w:numId w:val="2"/>
+        </w:numPr>
+      </w:pPr>
+      <w:r>
+        <w:lastRenderedPageBreak/>
+        <w:t>MaxRows</w:t>
+      </w:r>
+    </w:p>
+    <w:p>
+      <w:pPr>
+        <w:pStyle w:val="ListParagraph"/>
+        <w:numPr>
+          <w:ilvl w:val="2"/>
+          <w:numId w:val="2"/>
+        </w:numPr>
+      </w:pPr>
+      <w:r>
+        <w:t>An unsigned number</w:t>
+      </w:r>
+    </w:p>
+    <w:p>
+      <w:pPr>
+        <w:pStyle w:val="ListParagraph"/>
+        <w:numPr>
+          <w:ilvl w:val="1"/>
+          <w:numId w:val="2"/>
+        </w:numPr>
+      </w:pPr>
       <w:r>
         <w:t>MaxColumns</w:t>
       </w:r>
-      <w:proofErr w:type="spellEnd"/>
     </w:p>
     <w:p>
       <w:pPr>
@@ -2137,11 +1978,9 @@
           <w:numId w:val="2"/>
         </w:numPr>
       </w:pPr>
-      <w:proofErr w:type="spellStart"/>
       <w:r>
         <w:t>RowMajor</w:t>
       </w:r>
-      <w:proofErr w:type="spellEnd"/>
     </w:p>
     <w:p>
       <w:pPr>
@@ -2163,11 +2002,9 @@
           <w:numId w:val="2"/>
         </w:numPr>
       </w:pPr>
-      <w:proofErr w:type="spellStart"/>
       <w:r>
         <w:t>BackgroundColor</w:t>
       </w:r>
-      <w:proofErr w:type="spellEnd"/>
     </w:p>
     <w:p>
       <w:pPr>
@@ -2189,11 +2026,9 @@
           <w:numId w:val="2"/>
         </w:numPr>
       </w:pPr>
-      <w:proofErr w:type="spellStart"/>
       <w:r>
         <w:t>OutliineColor</w:t>
       </w:r>
-      <w:proofErr w:type="spellEnd"/>
     </w:p>
     <w:p>
       <w:pPr>
@@ -2216,13 +2051,8 @@
         </w:numPr>
       </w:pPr>
       <w:r>
-        <w:t>*</w:t>
-      </w:r>
-      <w:proofErr w:type="spellStart"/>
-      <w:r>
-        <w:t>GuiDatePicker</w:t>
-      </w:r>
-      <w:proofErr w:type="spellEnd"/>
+        <w:t>*GuiDatePicker</w:t>
+      </w:r>
     </w:p>
     <w:p>
       <w:pPr>
@@ -2256,25 +2086,93 @@
           <w:numId w:val="2"/>
         </w:numPr>
       </w:pPr>
-      <w:proofErr w:type="spellStart"/>
       <w:r>
         <w:t>BackgroundColor</w:t>
       </w:r>
-      <w:proofErr w:type="spellEnd"/>
-    </w:p>
-    <w:p>
-      <w:pPr>
-        <w:pStyle w:val="ListParagraph"/>
-        <w:numPr>
-          <w:ilvl w:val="1"/>
-          <w:numId w:val="2"/>
-        </w:numPr>
-      </w:pPr>
-      <w:proofErr w:type="spellStart"/>
+    </w:p>
+    <w:p>
+      <w:pPr>
+        <w:pStyle w:val="ListParagraph"/>
+        <w:numPr>
+          <w:ilvl w:val="1"/>
+          <w:numId w:val="2"/>
+        </w:numPr>
+      </w:pPr>
       <w:r>
         <w:t>GridHeaderColor</w:t>
       </w:r>
-      <w:proofErr w:type="spellEnd"/>
+    </w:p>
+    <w:p>
+      <w:pPr>
+        <w:pStyle w:val="ListParagraph"/>
+        <w:numPr>
+          <w:ilvl w:val="0"/>
+          <w:numId w:val="2"/>
+        </w:numPr>
+      </w:pPr>
+      <w:r>
+        <w:t>SpriteResource</w:t>
+      </w:r>
+    </w:p>
+    <w:p>
+      <w:pPr>
+        <w:pStyle w:val="ListParagraph"/>
+        <w:numPr>
+          <w:ilvl w:val="1"/>
+          <w:numId w:val="2"/>
+        </w:numPr>
+      </w:pPr>
+      <w:r>
+        <w:t>ID</w:t>
+      </w:r>
+    </w:p>
+    <w:p>
+      <w:pPr>
+        <w:pStyle w:val="ListParagraph"/>
+        <w:numPr>
+          <w:ilvl w:val="1"/>
+          <w:numId w:val="2"/>
+        </w:numPr>
+      </w:pPr>
+      <w:r>
+        <w:t>Src</w:t>
+      </w:r>
+    </w:p>
+    <w:p>
+      <w:pPr>
+        <w:pStyle w:val="ListParagraph"/>
+        <w:numPr>
+          <w:ilvl w:val="0"/>
+          <w:numId w:val="2"/>
+        </w:numPr>
+      </w:pPr>
+      <w:r>
+        <w:t>FontResource</w:t>
+      </w:r>
+    </w:p>
+    <w:p>
+      <w:pPr>
+        <w:pStyle w:val="ListParagraph"/>
+        <w:numPr>
+          <w:ilvl w:val="1"/>
+          <w:numId w:val="2"/>
+        </w:numPr>
+      </w:pPr>
+      <w:r>
+        <w:t>ID</w:t>
+      </w:r>
+    </w:p>
+    <w:p>
+      <w:pPr>
+        <w:pStyle w:val="ListParagraph"/>
+        <w:numPr>
+          <w:ilvl w:val="1"/>
+          <w:numId w:val="2"/>
+        </w:numPr>
+      </w:pPr>
+      <w:r>
+        <w:t>Src</w:t>
+      </w:r>
     </w:p>
     <w:sectPr>
       <w:pgSz w:w="12240" w:h="15840"/>

</xml_diff>